<commit_message>
✨ Implementações de login e melhorias na UI
- Adicionada ProgressBar circular durante o login com email/senha, Google e Facebook
- Mensagens de erro mais detalhadas para o usuário
- Tratamento de cancelamento no login do Google
- Login Facebook configurado com CallbackManager e verificação de primeiro acesso
- Usuário salvo no Firestore com email, data de criação e provedor de login
- Criado app no Facebook Developers para login; App ID e Client Token configurados
</commit_message>
<xml_diff>
--- a/Documentacão/Programacao.docx
+++ b/Documentacão/Programacao.docx
@@ -620,7 +620,6 @@
                 <w:lang w:eastAsia="pt-BR"/>
               </w:rPr>
             </w:pPr>
-            <w:proofErr w:type="spellStart"/>
             <w:r>
               <w:rPr>
                 <w:rFonts w:ascii="Times New Roman" w:eastAsia="Times New Roman" w:hAnsi="Times New Roman" w:cs="Times New Roman"/>
@@ -628,17 +627,7 @@
                 <w:szCs w:val="24"/>
                 <w:lang w:eastAsia="pt-BR"/>
               </w:rPr>
-              <w:t>Toasts</w:t>
-            </w:r>
-            <w:proofErr w:type="spellEnd"/>
-            <w:r>
-              <w:rPr>
-                <w:rFonts w:ascii="Times New Roman" w:eastAsia="Times New Roman" w:hAnsi="Times New Roman" w:cs="Times New Roman"/>
-                <w:sz w:val="24"/>
-                <w:szCs w:val="24"/>
-                <w:lang w:eastAsia="pt-BR"/>
-              </w:rPr>
-              <w:t xml:space="preserve"> informando erros ou sucesso na validação de cadastro</w:t>
+              <w:t>Toasts informando erros ou sucesso na validação de cadastro</w:t>
             </w:r>
           </w:p>
         </w:tc>
@@ -803,21 +792,8 @@
           <w:szCs w:val="27"/>
           <w:lang w:eastAsia="pt-BR"/>
         </w:rPr>
-        <w:t xml:space="preserve">️ Próximos </w:t>
-      </w:r>
-      <w:proofErr w:type="gramStart"/>
-      <w:r>
-        <w:rPr>
-          <w:rFonts w:ascii="Times New Roman" w:eastAsia="Times New Roman" w:hAnsi="Times New Roman" w:cs="Times New Roman"/>
-          <w:b/>
-          <w:bCs/>
-          <w:sz w:val="27"/>
-          <w:szCs w:val="27"/>
-          <w:lang w:eastAsia="pt-BR"/>
-        </w:rPr>
-        <w:t>passos :</w:t>
-      </w:r>
-      <w:proofErr w:type="gramEnd"/>
+        <w:t>️ Próximos passos :</w:t>
+      </w:r>
     </w:p>
     <w:p>
       <w:pPr>
@@ -859,10 +835,10 @@
             <v:path o:extrusionok="f" gradientshapeok="t" o:connecttype="rect"/>
             <o:lock v:ext="edit" aspectratio="t"/>
           </v:shapetype>
-          <v:shape id="_x0000_i1037" type="#_x0000_t75" style="width:20.25pt;height:18pt" o:ole="">
+          <v:shape id="_x0000_i1062" type="#_x0000_t75" style="width:20.25pt;height:18pt" o:ole="">
             <v:imagedata r:id="rId5" o:title=""/>
           </v:shape>
-          <w:control r:id="rId6" w:name="DefaultOcxName" w:shapeid="_x0000_i1037"/>
+          <w:control r:id="rId6" w:name="DefaultOcxName" w:shapeid="_x0000_i1062"/>
         </w:object>
       </w:r>
       <w:r>
@@ -907,10 +883,10 @@
           <w:szCs w:val="24"/>
         </w:rPr>
         <w:object w:dxaOrig="1440" w:dyaOrig="1440" w14:anchorId="059BAEEE">
-          <v:shape id="_x0000_i1040" type="#_x0000_t75" style="width:20.25pt;height:18pt" o:ole="">
+          <v:shape id="_x0000_i1065" type="#_x0000_t75" style="width:20.25pt;height:18pt" o:ole="">
             <v:imagedata r:id="rId5" o:title=""/>
           </v:shape>
-          <w:control r:id="rId7" w:name="DefaultOcxName1" w:shapeid="_x0000_i1040"/>
+          <w:control r:id="rId7" w:name="DefaultOcxName1" w:shapeid="_x0000_i1065"/>
         </w:object>
       </w:r>
       <w:r>
@@ -922,60 +898,16 @@
           <w:szCs w:val="24"/>
           <w:lang w:eastAsia="pt-BR"/>
         </w:rPr>
-        <w:t xml:space="preserve">Integração com </w:t>
-      </w:r>
-      <w:proofErr w:type="spellStart"/>
-      <w:r>
-        <w:rPr>
-          <w:rFonts w:ascii="Times New Roman" w:eastAsia="Times New Roman" w:hAnsi="Times New Roman" w:cs="Times New Roman"/>
-          <w:b/>
-          <w:bCs/>
-          <w:sz w:val="24"/>
-          <w:szCs w:val="24"/>
-          <w:lang w:eastAsia="pt-BR"/>
-        </w:rPr>
-        <w:t>Firebase</w:t>
-      </w:r>
-      <w:proofErr w:type="spellEnd"/>
-      <w:r>
-        <w:rPr>
-          <w:rFonts w:ascii="Times New Roman" w:eastAsia="Times New Roman" w:hAnsi="Times New Roman" w:cs="Times New Roman"/>
-          <w:b/>
-          <w:bCs/>
-          <w:sz w:val="24"/>
-          <w:szCs w:val="24"/>
-          <w:lang w:eastAsia="pt-BR"/>
-        </w:rPr>
-        <w:t xml:space="preserve"> (opcional)</w:t>
-      </w:r>
-      <w:r>
-        <w:rPr>
-          <w:rFonts w:ascii="Times New Roman" w:eastAsia="Times New Roman" w:hAnsi="Times New Roman" w:cs="Times New Roman"/>
-          <w:sz w:val="24"/>
-          <w:szCs w:val="24"/>
-          <w:lang w:eastAsia="pt-BR"/>
-        </w:rPr>
-        <w:t xml:space="preserve"> ou </w:t>
-      </w:r>
-      <w:proofErr w:type="spellStart"/>
-      <w:r>
-        <w:rPr>
-          <w:rFonts w:ascii="Times New Roman" w:eastAsia="Times New Roman" w:hAnsi="Times New Roman" w:cs="Times New Roman"/>
-          <w:sz w:val="24"/>
-          <w:szCs w:val="24"/>
-          <w:lang w:eastAsia="pt-BR"/>
-        </w:rPr>
-        <w:t>localStorage</w:t>
-      </w:r>
-      <w:proofErr w:type="spellEnd"/>
-      <w:r>
-        <w:rPr>
-          <w:rFonts w:ascii="Times New Roman" w:eastAsia="Times New Roman" w:hAnsi="Times New Roman" w:cs="Times New Roman"/>
-          <w:sz w:val="24"/>
-          <w:szCs w:val="24"/>
-          <w:lang w:eastAsia="pt-BR"/>
-        </w:rPr>
-        <w:t xml:space="preserve"> temporário</w:t>
+        <w:t>Integração com Firebase (opcional)</w:t>
+      </w:r>
+      <w:r>
+        <w:rPr>
+          <w:rFonts w:ascii="Times New Roman" w:eastAsia="Times New Roman" w:hAnsi="Times New Roman" w:cs="Times New Roman"/>
+          <w:sz w:val="24"/>
+          <w:szCs w:val="24"/>
+          <w:lang w:eastAsia="pt-BR"/>
+        </w:rPr>
+        <w:t xml:space="preserve"> ou localStorage temporário</w:t>
       </w:r>
     </w:p>
     <w:p>
@@ -999,10 +931,10 @@
           <w:szCs w:val="24"/>
         </w:rPr>
         <w:object w:dxaOrig="1440" w:dyaOrig="1440" w14:anchorId="40928F84">
-          <v:shape id="_x0000_i1043" type="#_x0000_t75" style="width:20.25pt;height:18pt" o:ole="">
+          <v:shape id="_x0000_i1068" type="#_x0000_t75" style="width:20.25pt;height:18pt" o:ole="">
             <v:imagedata r:id="rId5" o:title=""/>
           </v:shape>
-          <w:control r:id="rId8" w:name="DefaultOcxName2" w:shapeid="_x0000_i1043"/>
+          <w:control r:id="rId8" w:name="DefaultOcxName2" w:shapeid="_x0000_i1068"/>
         </w:object>
       </w:r>
       <w:r>
@@ -1038,10 +970,10 @@
           <w:szCs w:val="24"/>
         </w:rPr>
         <w:object w:dxaOrig="1440" w:dyaOrig="1440" w14:anchorId="5198977D">
-          <v:shape id="_x0000_i1046" type="#_x0000_t75" style="width:20.25pt;height:18pt" o:ole="">
+          <v:shape id="_x0000_i1071" type="#_x0000_t75" style="width:20.25pt;height:18pt" o:ole="">
             <v:imagedata r:id="rId5" o:title=""/>
           </v:shape>
-          <w:control r:id="rId9" w:name="DefaultOcxName3" w:shapeid="_x0000_i1046"/>
+          <w:control r:id="rId9" w:name="DefaultOcxName3" w:shapeid="_x0000_i1071"/>
         </w:object>
       </w:r>
       <w:r>
@@ -1077,10 +1009,10 @@
           <w:szCs w:val="24"/>
         </w:rPr>
         <w:object w:dxaOrig="1440" w:dyaOrig="1440" w14:anchorId="65F87CC3">
-          <v:shape id="_x0000_i1049" type="#_x0000_t75" style="width:20.25pt;height:18pt" o:ole="">
+          <v:shape id="_x0000_i1074" type="#_x0000_t75" style="width:20.25pt;height:18pt" o:ole="">
             <v:imagedata r:id="rId5" o:title=""/>
           </v:shape>
-          <w:control r:id="rId10" w:name="DefaultOcxName4" w:shapeid="_x0000_i1049"/>
+          <w:control r:id="rId10" w:name="DefaultOcxName4" w:shapeid="_x0000_i1074"/>
         </w:object>
       </w:r>
       <w:r>
@@ -1163,9 +1095,9 @@
         <w:tblLook w:val="04A0" w:firstRow="1" w:lastRow="0" w:firstColumn="1" w:lastColumn="0" w:noHBand="0" w:noVBand="1"/>
       </w:tblPr>
       <w:tblGrid>
-        <w:gridCol w:w="2269"/>
-        <w:gridCol w:w="1043"/>
-        <w:gridCol w:w="5192"/>
+        <w:gridCol w:w="2303"/>
+        <w:gridCol w:w="784"/>
+        <w:gridCol w:w="5417"/>
       </w:tblGrid>
       <w:tr>
         <w:trPr>
@@ -1418,17 +1350,7 @@
                 <w:szCs w:val="24"/>
                 <w:lang w:eastAsia="pt-BR"/>
               </w:rPr>
-              <w:t>⚠</w:t>
-            </w:r>
-            <w:proofErr w:type="gramStart"/>
-            <w:r>
-              <w:rPr>
-                <w:rFonts w:ascii="Segoe UI Emoji" w:eastAsia="Times New Roman" w:hAnsi="Segoe UI Emoji" w:cs="Segoe UI Emoji"/>
-                <w:sz w:val="24"/>
-                <w:szCs w:val="24"/>
-                <w:lang w:eastAsia="pt-BR"/>
-              </w:rPr>
-              <w:t>️</w:t>
+              <w:t>✅</w:t>
             </w:r>
             <w:r>
               <w:rPr>
@@ -1437,9 +1359,8 @@
                 <w:szCs w:val="24"/>
                 <w:lang w:eastAsia="pt-BR"/>
               </w:rPr>
-              <w:t xml:space="preserve"> Parcial</w:t>
+              <w:t xml:space="preserve"> OK</w:t>
             </w:r>
-            <w:proofErr w:type="gramEnd"/>
           </w:p>
         </w:tc>
         <w:tc>
@@ -1465,27 +1386,7 @@
                 <w:szCs w:val="24"/>
                 <w:lang w:eastAsia="pt-BR"/>
               </w:rPr>
-              <w:t xml:space="preserve">Faz </w:t>
-            </w:r>
-            <w:proofErr w:type="gramStart"/>
-            <w:r>
-              <w:rPr>
-                <w:rFonts w:ascii="Times New Roman" w:eastAsia="Times New Roman" w:hAnsi="Times New Roman" w:cs="Times New Roman"/>
-                <w:sz w:val="24"/>
-                <w:szCs w:val="24"/>
-                <w:lang w:eastAsia="pt-BR"/>
-              </w:rPr>
-              <w:t>login</w:t>
-            </w:r>
-            <w:proofErr w:type="gramEnd"/>
-            <w:r>
-              <w:rPr>
-                <w:rFonts w:ascii="Times New Roman" w:eastAsia="Times New Roman" w:hAnsi="Times New Roman" w:cs="Times New Roman"/>
-                <w:sz w:val="24"/>
-                <w:szCs w:val="24"/>
-                <w:lang w:eastAsia="pt-BR"/>
-              </w:rPr>
-              <w:t xml:space="preserve"> mas redireciona de volta para a tela inicial</w:t>
+              <w:t>Faz login mas redireciona de volta para a tela inicial</w:t>
             </w:r>
           </w:p>
         </w:tc>
@@ -1517,27 +1418,7 @@
                 <w:szCs w:val="24"/>
                 <w:lang w:eastAsia="pt-BR"/>
               </w:rPr>
-              <w:t xml:space="preserve">Login com </w:t>
-            </w:r>
-            <w:proofErr w:type="spellStart"/>
-            <w:r>
-              <w:rPr>
-                <w:rFonts w:ascii="Times New Roman" w:eastAsia="Times New Roman" w:hAnsi="Times New Roman" w:cs="Times New Roman"/>
-                <w:sz w:val="24"/>
-                <w:szCs w:val="24"/>
-                <w:lang w:eastAsia="pt-BR"/>
-              </w:rPr>
-              <w:t>Email</w:t>
-            </w:r>
-            <w:proofErr w:type="spellEnd"/>
-            <w:r>
-              <w:rPr>
-                <w:rFonts w:ascii="Times New Roman" w:eastAsia="Times New Roman" w:hAnsi="Times New Roman" w:cs="Times New Roman"/>
-                <w:sz w:val="24"/>
-                <w:szCs w:val="24"/>
-                <w:lang w:eastAsia="pt-BR"/>
-              </w:rPr>
-              <w:t>/Senha</w:t>
+              <w:t>Login com Email/Senha</w:t>
             </w:r>
           </w:p>
         </w:tc>
@@ -1600,27 +1481,7 @@
                 <w:szCs w:val="24"/>
                 <w:lang w:eastAsia="pt-BR"/>
               </w:rPr>
-              <w:t xml:space="preserve">Autentica com </w:t>
-            </w:r>
-            <w:proofErr w:type="spellStart"/>
-            <w:r>
-              <w:rPr>
-                <w:rFonts w:ascii="Times New Roman" w:eastAsia="Times New Roman" w:hAnsi="Times New Roman" w:cs="Times New Roman"/>
-                <w:sz w:val="24"/>
-                <w:szCs w:val="24"/>
-                <w:lang w:eastAsia="pt-BR"/>
-              </w:rPr>
-              <w:t>Firebase</w:t>
-            </w:r>
-            <w:proofErr w:type="spellEnd"/>
-            <w:r>
-              <w:rPr>
-                <w:rFonts w:ascii="Times New Roman" w:eastAsia="Times New Roman" w:hAnsi="Times New Roman" w:cs="Times New Roman"/>
-                <w:sz w:val="24"/>
-                <w:szCs w:val="24"/>
-                <w:lang w:eastAsia="pt-BR"/>
-              </w:rPr>
-              <w:t>, mas ainda não salva dados do usuário</w:t>
+              <w:t>Autentica com Firebase, mas ainda não salva dados do usuário</w:t>
             </w:r>
           </w:p>
         </w:tc>
@@ -1644,7 +1505,7 @@
           <w:lang w:eastAsia="pt-BR"/>
         </w:rPr>
         <w:pict w14:anchorId="0F81AD9A">
-          <v:rect id="_x0000_i1051" style="width:0;height:1.5pt" o:hralign="center" o:hrstd="t" o:hr="t" fillcolor="#a0a0a0" stroked="f"/>
+          <v:rect id="_x0000_i1036" style="width:0;height:1.5pt" o:hralign="center" o:hrstd="t" o:hr="t" fillcolor="#a0a0a0" stroked="f"/>
         </w:pict>
       </w:r>
     </w:p>
@@ -1685,31 +1546,7 @@
           <w:szCs w:val="24"/>
           <w:lang w:eastAsia="pt-BR"/>
         </w:rPr>
-        <w:t xml:space="preserve">Próximos passos (foco Login e </w:t>
-      </w:r>
-      <w:proofErr w:type="spellStart"/>
-      <w:r>
-        <w:rPr>
-          <w:rFonts w:ascii="Times New Roman" w:eastAsia="Times New Roman" w:hAnsi="Times New Roman" w:cs="Times New Roman"/>
-          <w:b/>
-          <w:bCs/>
-          <w:sz w:val="24"/>
-          <w:szCs w:val="24"/>
-          <w:lang w:eastAsia="pt-BR"/>
-        </w:rPr>
-        <w:t>Firebase</w:t>
-      </w:r>
-      <w:proofErr w:type="spellEnd"/>
-      <w:r>
-        <w:rPr>
-          <w:rFonts w:ascii="Times New Roman" w:eastAsia="Times New Roman" w:hAnsi="Times New Roman" w:cs="Times New Roman"/>
-          <w:b/>
-          <w:bCs/>
-          <w:sz w:val="24"/>
-          <w:szCs w:val="24"/>
-          <w:lang w:eastAsia="pt-BR"/>
-        </w:rPr>
-        <w:t>):</w:t>
+        <w:t>Próximos passos (foco Login e Firebase):</w:t>
       </w:r>
     </w:p>
     <w:p>
@@ -1757,13 +1594,12 @@
           <w:rFonts w:ascii="Times New Roman" w:eastAsia="Times New Roman" w:hAnsi="Times New Roman" w:cs="Times New Roman"/>
           <w:sz w:val="24"/>
           <w:szCs w:val="24"/>
-          <w:lang w:eastAsia="pt-BR"/>
         </w:rPr>
         <w:object w:dxaOrig="1440" w:dyaOrig="1440" w14:anchorId="7CED9CBF">
-          <v:shape id="_x0000_i1088" type="#_x0000_t75" style="width:20.25pt;height:18pt" o:ole="">
-            <v:imagedata r:id="rId5" o:title=""/>
+          <v:shape id="_x0000_i1077" type="#_x0000_t75" style="width:20.25pt;height:18pt" o:ole="">
+            <v:imagedata r:id="rId11" o:title=""/>
           </v:shape>
-          <w:control r:id="rId11" w:name="DefaultOcxName13" w:shapeid="_x0000_i1088"/>
+          <w:control r:id="rId12" w:name="DefaultOcxName13" w:shapeid="_x0000_i1077"/>
         </w:object>
       </w:r>
       <w:r>
@@ -1815,14 +1651,13 @@
           <w:rFonts w:ascii="Times New Roman" w:eastAsia="Times New Roman" w:hAnsi="Times New Roman" w:cs="Times New Roman"/>
           <w:sz w:val="24"/>
           <w:szCs w:val="24"/>
-          <w:lang w:eastAsia="pt-BR"/>
         </w:rPr>
         <w:lastRenderedPageBreak/>
         <w:object w:dxaOrig="1440" w:dyaOrig="1440" w14:anchorId="42A3473E">
-          <v:shape id="_x0000_i1087" type="#_x0000_t75" style="width:20.25pt;height:18pt" o:ole="">
+          <v:shape id="_x0000_i1081" type="#_x0000_t75" style="width:20.25pt;height:18pt" o:ole="">
             <v:imagedata r:id="rId5" o:title=""/>
           </v:shape>
-          <w:control r:id="rId12" w:name="DefaultOcxName12" w:shapeid="_x0000_i1087"/>
+          <w:control r:id="rId13" w:name="DefaultOcxName12" w:shapeid="_x0000_i1081"/>
         </w:object>
       </w:r>
       <w:r>
@@ -1832,27 +1667,7 @@
           <w:szCs w:val="24"/>
           <w:lang w:eastAsia="pt-BR"/>
         </w:rPr>
-        <w:t xml:space="preserve">Tratar estados de </w:t>
-      </w:r>
-      <w:proofErr w:type="spellStart"/>
-      <w:r>
-        <w:rPr>
-          <w:rFonts w:ascii="Times New Roman" w:eastAsia="Times New Roman" w:hAnsi="Times New Roman" w:cs="Times New Roman"/>
-          <w:sz w:val="24"/>
-          <w:szCs w:val="24"/>
-          <w:lang w:eastAsia="pt-BR"/>
-        </w:rPr>
-        <w:t>loading</w:t>
-      </w:r>
-      <w:proofErr w:type="spellEnd"/>
-      <w:r>
-        <w:rPr>
-          <w:rFonts w:ascii="Times New Roman" w:eastAsia="Times New Roman" w:hAnsi="Times New Roman" w:cs="Times New Roman"/>
-          <w:sz w:val="24"/>
-          <w:szCs w:val="24"/>
-          <w:lang w:eastAsia="pt-BR"/>
-        </w:rPr>
-        <w:t xml:space="preserve"> (mostrar um progress bar enquanto autentica).</w:t>
+        <w:t>Tratar estados de loading (mostrar um progress bar enquanto autentica).</w:t>
       </w:r>
     </w:p>
     <w:p>
@@ -1874,13 +1689,12 @@
           <w:rFonts w:ascii="Times New Roman" w:eastAsia="Times New Roman" w:hAnsi="Times New Roman" w:cs="Times New Roman"/>
           <w:sz w:val="24"/>
           <w:szCs w:val="24"/>
-          <w:lang w:eastAsia="pt-BR"/>
         </w:rPr>
         <w:object w:dxaOrig="1440" w:dyaOrig="1440" w14:anchorId="0CF0F91B">
-          <v:shape id="_x0000_i1086" type="#_x0000_t75" style="width:20.25pt;height:18pt" o:ole="">
+          <v:shape id="_x0000_i1084" type="#_x0000_t75" style="width:20.25pt;height:18pt" o:ole="">
             <v:imagedata r:id="rId5" o:title=""/>
           </v:shape>
-          <w:control r:id="rId13" w:name="DefaultOcxName21" w:shapeid="_x0000_i1086"/>
+          <w:control r:id="rId14" w:name="DefaultOcxName21" w:shapeid="_x0000_i1084"/>
         </w:object>
       </w:r>
       <w:r>
@@ -1890,27 +1704,7 @@
           <w:szCs w:val="24"/>
           <w:lang w:eastAsia="pt-BR"/>
         </w:rPr>
-        <w:t xml:space="preserve">Melhorar mensagens de erro (exibir o erro real do </w:t>
-      </w:r>
-      <w:proofErr w:type="spellStart"/>
-      <w:r>
-        <w:rPr>
-          <w:rFonts w:ascii="Times New Roman" w:eastAsia="Times New Roman" w:hAnsi="Times New Roman" w:cs="Times New Roman"/>
-          <w:sz w:val="24"/>
-          <w:szCs w:val="24"/>
-          <w:lang w:eastAsia="pt-BR"/>
-        </w:rPr>
-        <w:t>Firebase</w:t>
-      </w:r>
-      <w:proofErr w:type="spellEnd"/>
-      <w:r>
-        <w:rPr>
-          <w:rFonts w:ascii="Times New Roman" w:eastAsia="Times New Roman" w:hAnsi="Times New Roman" w:cs="Times New Roman"/>
-          <w:sz w:val="24"/>
-          <w:szCs w:val="24"/>
-          <w:lang w:eastAsia="pt-BR"/>
-        </w:rPr>
-        <w:t xml:space="preserve"> em vez de genérico “Falha no login”).</w:t>
+        <w:t>Melhorar mensagens de erro (exibir o erro real do Firebase em vez de genérico “Falha no login”).</w:t>
       </w:r>
     </w:p>
     <w:p>
@@ -1936,21 +1730,8 @@
           <w:szCs w:val="24"/>
           <w:lang w:eastAsia="pt-BR"/>
         </w:rPr>
-        <w:t xml:space="preserve">Integração com </w:t>
-      </w:r>
-      <w:proofErr w:type="spellStart"/>
-      <w:r>
-        <w:rPr>
-          <w:rFonts w:ascii="Times New Roman" w:eastAsia="Times New Roman" w:hAnsi="Times New Roman" w:cs="Times New Roman"/>
-          <w:b/>
-          <w:bCs/>
-          <w:sz w:val="24"/>
-          <w:szCs w:val="24"/>
-          <w:lang w:eastAsia="pt-BR"/>
-        </w:rPr>
-        <w:t>Firebase</w:t>
-      </w:r>
-      <w:proofErr w:type="spellEnd"/>
+        <w:t>Integração com Firebase</w:t>
+      </w:r>
     </w:p>
     <w:p>
       <w:pPr>
@@ -1971,13 +1752,12 @@
           <w:rFonts w:ascii="Times New Roman" w:eastAsia="Times New Roman" w:hAnsi="Times New Roman" w:cs="Times New Roman"/>
           <w:sz w:val="24"/>
           <w:szCs w:val="24"/>
-          <w:lang w:eastAsia="pt-BR"/>
         </w:rPr>
         <w:object w:dxaOrig="1440" w:dyaOrig="1440" w14:anchorId="139143A6">
-          <v:shape id="_x0000_i1085" type="#_x0000_t75" style="width:20.25pt;height:18pt" o:ole="">
+          <v:shape id="_x0000_i1087" type="#_x0000_t75" style="width:20.25pt;height:18pt" o:ole="">
             <v:imagedata r:id="rId5" o:title=""/>
           </v:shape>
-          <w:control r:id="rId14" w:name="DefaultOcxName31" w:shapeid="_x0000_i1085"/>
+          <w:control r:id="rId15" w:name="DefaultOcxName31" w:shapeid="_x0000_i1087"/>
         </w:object>
       </w:r>
       <w:r>
@@ -1998,49 +1778,16 @@
           <w:szCs w:val="24"/>
           <w:lang w:eastAsia="pt-BR"/>
         </w:rPr>
-        <w:t xml:space="preserve">usuário seja salvo no </w:t>
-      </w:r>
-      <w:proofErr w:type="spellStart"/>
-      <w:r>
-        <w:rPr>
-          <w:rFonts w:ascii="Times New Roman" w:eastAsia="Times New Roman" w:hAnsi="Times New Roman" w:cs="Times New Roman"/>
-          <w:b/>
-          <w:bCs/>
-          <w:sz w:val="24"/>
-          <w:szCs w:val="24"/>
-          <w:lang w:eastAsia="pt-BR"/>
-        </w:rPr>
-        <w:t>Firestore</w:t>
-      </w:r>
-      <w:proofErr w:type="spellEnd"/>
-      <w:r>
-        <w:rPr>
-          <w:rFonts w:ascii="Times New Roman" w:eastAsia="Times New Roman" w:hAnsi="Times New Roman" w:cs="Times New Roman"/>
-          <w:sz w:val="24"/>
-          <w:szCs w:val="24"/>
-          <w:lang w:eastAsia="pt-BR"/>
-        </w:rPr>
-        <w:t xml:space="preserve"> após login (Google, Facebook ou </w:t>
-      </w:r>
-      <w:proofErr w:type="spellStart"/>
-      <w:r>
-        <w:rPr>
-          <w:rFonts w:ascii="Times New Roman" w:eastAsia="Times New Roman" w:hAnsi="Times New Roman" w:cs="Times New Roman"/>
-          <w:sz w:val="24"/>
-          <w:szCs w:val="24"/>
-          <w:lang w:eastAsia="pt-BR"/>
-        </w:rPr>
-        <w:t>Email</w:t>
-      </w:r>
-      <w:proofErr w:type="spellEnd"/>
-      <w:r>
-        <w:rPr>
-          <w:rFonts w:ascii="Times New Roman" w:eastAsia="Times New Roman" w:hAnsi="Times New Roman" w:cs="Times New Roman"/>
-          <w:sz w:val="24"/>
-          <w:szCs w:val="24"/>
-          <w:lang w:eastAsia="pt-BR"/>
-        </w:rPr>
-        <w:t>).</w:t>
+        <w:t>usuário seja salvo no Firestore</w:t>
+      </w:r>
+      <w:r>
+        <w:rPr>
+          <w:rFonts w:ascii="Times New Roman" w:eastAsia="Times New Roman" w:hAnsi="Times New Roman" w:cs="Times New Roman"/>
+          <w:sz w:val="24"/>
+          <w:szCs w:val="24"/>
+          <w:lang w:eastAsia="pt-BR"/>
+        </w:rPr>
+        <w:t xml:space="preserve"> após login (Google, Facebook ou Email).</w:t>
       </w:r>
     </w:p>
     <w:p>
@@ -2057,29 +1804,6 @@
           <w:lang w:eastAsia="pt-BR"/>
         </w:rPr>
       </w:pPr>
-      <w:r>
-        <w:rPr>
-          <w:rFonts w:ascii="Times New Roman" w:eastAsia="Times New Roman" w:hAnsi="Times New Roman" w:cs="Times New Roman"/>
-          <w:sz w:val="24"/>
-          <w:szCs w:val="24"/>
-          <w:lang w:eastAsia="pt-BR"/>
-        </w:rPr>
-        <w:object w:dxaOrig="1440" w:dyaOrig="1440" w14:anchorId="46DCEBAE">
-          <v:shape id="_x0000_i1084" type="#_x0000_t75" style="width:20.25pt;height:18pt" o:ole="">
-            <v:imagedata r:id="rId5" o:title=""/>
-          </v:shape>
-          <w:control r:id="rId15" w:name="DefaultOcxName41" w:shapeid="_x0000_i1084"/>
-        </w:object>
-      </w:r>
-      <w:r>
-        <w:rPr>
-          <w:rFonts w:ascii="Times New Roman" w:eastAsia="Times New Roman" w:hAnsi="Times New Roman" w:cs="Times New Roman"/>
-          <w:sz w:val="24"/>
-          <w:szCs w:val="24"/>
-          <w:lang w:eastAsia="pt-BR"/>
-        </w:rPr>
-        <w:t>Verificar se os dados do usuário já existem antes de sobrescrever.</w:t>
-      </w:r>
     </w:p>
     <w:p>
       <w:pPr>
@@ -2100,13 +1824,12 @@
           <w:rFonts w:ascii="Times New Roman" w:eastAsia="Times New Roman" w:hAnsi="Times New Roman" w:cs="Times New Roman"/>
           <w:sz w:val="24"/>
           <w:szCs w:val="24"/>
-          <w:lang w:eastAsia="pt-BR"/>
-        </w:rPr>
-        <w:object w:dxaOrig="1440" w:dyaOrig="1440" w14:anchorId="244A4AC7">
-          <v:shape id="_x0000_i1083" type="#_x0000_t75" style="width:20.25pt;height:18pt" o:ole="">
+        </w:rPr>
+        <w:object w:dxaOrig="1440" w:dyaOrig="1440" w14:anchorId="46DCEBAE">
+          <v:shape id="_x0000_i1090" type="#_x0000_t75" style="width:20.25pt;height:18pt" o:ole="">
             <v:imagedata r:id="rId5" o:title=""/>
           </v:shape>
-          <w:control r:id="rId16" w:name="DefaultOcxName5" w:shapeid="_x0000_i1083"/>
+          <w:control r:id="rId16" w:name="DefaultOcxName41" w:shapeid="_x0000_i1090"/>
         </w:object>
       </w:r>
       <w:r>
@@ -2116,9 +1839,45 @@
           <w:szCs w:val="24"/>
           <w:lang w:eastAsia="pt-BR"/>
         </w:rPr>
+        <w:t>Verificar se os dados do usuário já existem antes de sobrescrever.</w:t>
+      </w:r>
+    </w:p>
+    <w:p>
+      <w:pPr>
+        <w:numPr>
+          <w:ilvl w:val="1"/>
+          <w:numId w:val="2"/>
+        </w:numPr>
+        <w:spacing w:before="100" w:beforeAutospacing="1" w:after="100" w:afterAutospacing="1" w:line="240" w:lineRule="auto"/>
+        <w:rPr>
+          <w:rFonts w:ascii="Times New Roman" w:eastAsia="Times New Roman" w:hAnsi="Times New Roman" w:cs="Times New Roman"/>
+          <w:sz w:val="24"/>
+          <w:szCs w:val="24"/>
+          <w:lang w:eastAsia="pt-BR"/>
+        </w:rPr>
+      </w:pPr>
+      <w:r>
+        <w:rPr>
+          <w:rFonts w:ascii="Times New Roman" w:eastAsia="Times New Roman" w:hAnsi="Times New Roman" w:cs="Times New Roman"/>
+          <w:sz w:val="24"/>
+          <w:szCs w:val="24"/>
+        </w:rPr>
+        <w:object w:dxaOrig="1440" w:dyaOrig="1440" w14:anchorId="244A4AC7">
+          <v:shape id="_x0000_i1093" type="#_x0000_t75" style="width:20.25pt;height:18pt" o:ole="">
+            <v:imagedata r:id="rId5" o:title=""/>
+          </v:shape>
+          <w:control r:id="rId17" w:name="DefaultOcxName5" w:shapeid="_x0000_i1093"/>
+        </w:object>
+      </w:r>
+      <w:r>
+        <w:rPr>
+          <w:rFonts w:ascii="Times New Roman" w:eastAsia="Times New Roman" w:hAnsi="Times New Roman" w:cs="Times New Roman"/>
+          <w:sz w:val="24"/>
+          <w:szCs w:val="24"/>
+          <w:lang w:eastAsia="pt-BR"/>
+        </w:rPr>
         <w:t xml:space="preserve">Estruturar coleção </w:t>
       </w:r>
-      <w:proofErr w:type="spellStart"/>
       <w:r>
         <w:rPr>
           <w:rFonts w:ascii="Courier New" w:eastAsia="Times New Roman" w:hAnsi="Courier New" w:cs="Courier New"/>
@@ -2128,37 +1887,15 @@
         </w:rPr>
         <w:t>usuarios</w:t>
       </w:r>
-      <w:proofErr w:type="spellEnd"/>
-      <w:r>
-        <w:rPr>
-          <w:rFonts w:ascii="Times New Roman" w:eastAsia="Times New Roman" w:hAnsi="Times New Roman" w:cs="Times New Roman"/>
-          <w:sz w:val="24"/>
-          <w:szCs w:val="24"/>
-          <w:lang w:eastAsia="pt-BR"/>
-        </w:rPr>
-        <w:t xml:space="preserve"> no </w:t>
-      </w:r>
-      <w:proofErr w:type="spellStart"/>
-      <w:r>
-        <w:rPr>
-          <w:rFonts w:ascii="Times New Roman" w:eastAsia="Times New Roman" w:hAnsi="Times New Roman" w:cs="Times New Roman"/>
-          <w:sz w:val="24"/>
-          <w:szCs w:val="24"/>
-          <w:lang w:eastAsia="pt-BR"/>
-        </w:rPr>
-        <w:t>Firestore</w:t>
-      </w:r>
-      <w:proofErr w:type="spellEnd"/>
-      <w:r>
-        <w:rPr>
-          <w:rFonts w:ascii="Times New Roman" w:eastAsia="Times New Roman" w:hAnsi="Times New Roman" w:cs="Times New Roman"/>
-          <w:sz w:val="24"/>
-          <w:szCs w:val="24"/>
-          <w:lang w:eastAsia="pt-BR"/>
-        </w:rPr>
-        <w:t xml:space="preserve"> (ex.: </w:t>
-      </w:r>
-      <w:proofErr w:type="spellStart"/>
+      <w:r>
+        <w:rPr>
+          <w:rFonts w:ascii="Times New Roman" w:eastAsia="Times New Roman" w:hAnsi="Times New Roman" w:cs="Times New Roman"/>
+          <w:sz w:val="24"/>
+          <w:szCs w:val="24"/>
+          <w:lang w:eastAsia="pt-BR"/>
+        </w:rPr>
+        <w:t xml:space="preserve"> no Firestore (ex.: </w:t>
+      </w:r>
       <w:r>
         <w:rPr>
           <w:rFonts w:ascii="Courier New" w:eastAsia="Times New Roman" w:hAnsi="Courier New" w:cs="Courier New"/>
@@ -2168,7 +1905,6 @@
         </w:rPr>
         <w:t>email</w:t>
       </w:r>
-      <w:proofErr w:type="spellEnd"/>
       <w:r>
         <w:rPr>
           <w:rFonts w:ascii="Times New Roman" w:eastAsia="Times New Roman" w:hAnsi="Times New Roman" w:cs="Times New Roman"/>
@@ -2178,7 +1914,6 @@
         </w:rPr>
         <w:t xml:space="preserve">, </w:t>
       </w:r>
-      <w:proofErr w:type="spellStart"/>
       <w:r>
         <w:rPr>
           <w:rFonts w:ascii="Courier New" w:eastAsia="Times New Roman" w:hAnsi="Courier New" w:cs="Courier New"/>
@@ -2188,7 +1923,6 @@
         </w:rPr>
         <w:t>dataCriacao</w:t>
       </w:r>
-      <w:proofErr w:type="spellEnd"/>
       <w:r>
         <w:rPr>
           <w:rFonts w:ascii="Times New Roman" w:eastAsia="Times New Roman" w:hAnsi="Times New Roman" w:cs="Times New Roman"/>
@@ -2198,7 +1932,6 @@
         </w:rPr>
         <w:t xml:space="preserve">, </w:t>
       </w:r>
-      <w:proofErr w:type="spellStart"/>
       <w:r>
         <w:rPr>
           <w:rFonts w:ascii="Courier New" w:eastAsia="Times New Roman" w:hAnsi="Courier New" w:cs="Courier New"/>
@@ -2208,7 +1941,6 @@
         </w:rPr>
         <w:t>provedorLogin</w:t>
       </w:r>
-      <w:proofErr w:type="spellEnd"/>
       <w:r>
         <w:rPr>
           <w:rFonts w:ascii="Times New Roman" w:eastAsia="Times New Roman" w:hAnsi="Times New Roman" w:cs="Times New Roman"/>
@@ -2264,13 +1996,12 @@
           <w:rFonts w:ascii="Times New Roman" w:eastAsia="Times New Roman" w:hAnsi="Times New Roman" w:cs="Times New Roman"/>
           <w:sz w:val="24"/>
           <w:szCs w:val="24"/>
-          <w:lang w:eastAsia="pt-BR"/>
         </w:rPr>
         <w:object w:dxaOrig="1440" w:dyaOrig="1440" w14:anchorId="51238298">
-          <v:shape id="_x0000_i1091" type="#_x0000_t75" style="width:20.25pt;height:18pt" o:ole="">
+          <v:shape id="_x0000_i1096" type="#_x0000_t75" style="width:20.25pt;height:18pt" o:ole="">
             <v:imagedata r:id="rId5" o:title=""/>
           </v:shape>
-          <w:control r:id="rId17" w:name="DefaultOcxName6" w:shapeid="_x0000_i1091"/>
+          <w:control r:id="rId18" w:name="DefaultOcxName6" w:shapeid="_x0000_i1096"/>
         </w:object>
       </w:r>
       <w:r>
@@ -2302,13 +2033,12 @@
           <w:rFonts w:ascii="Times New Roman" w:eastAsia="Times New Roman" w:hAnsi="Times New Roman" w:cs="Times New Roman"/>
           <w:sz w:val="24"/>
           <w:szCs w:val="24"/>
-          <w:lang w:eastAsia="pt-BR"/>
         </w:rPr>
         <w:object w:dxaOrig="1440" w:dyaOrig="1440" w14:anchorId="5A55D3F0">
-          <v:shape id="_x0000_i1081" type="#_x0000_t75" style="width:20.25pt;height:18pt" o:ole="">
+          <v:shape id="_x0000_i1099" type="#_x0000_t75" style="width:20.25pt;height:18pt" o:ole="">
             <v:imagedata r:id="rId5" o:title=""/>
           </v:shape>
-          <w:control r:id="rId18" w:name="DefaultOcxName7" w:shapeid="_x0000_i1081"/>
+          <w:control r:id="rId19" w:name="DefaultOcxName7" w:shapeid="_x0000_i1099"/>
         </w:object>
       </w:r>
       <w:r>
@@ -2366,13 +2096,12 @@
           <w:rFonts w:ascii="Times New Roman" w:eastAsia="Times New Roman" w:hAnsi="Times New Roman" w:cs="Times New Roman"/>
           <w:sz w:val="24"/>
           <w:szCs w:val="24"/>
-          <w:lang w:eastAsia="pt-BR"/>
         </w:rPr>
         <w:object w:dxaOrig="1440" w:dyaOrig="1440" w14:anchorId="29B08C69">
-          <v:shape id="_x0000_i1080" type="#_x0000_t75" style="width:20.25pt;height:18pt" o:ole="">
+          <v:shape id="_x0000_i1102" type="#_x0000_t75" style="width:20.25pt;height:18pt" o:ole="">
             <v:imagedata r:id="rId5" o:title=""/>
           </v:shape>
-          <w:control r:id="rId19" w:name="DefaultOcxName8" w:shapeid="_x0000_i1080"/>
+          <w:control r:id="rId20" w:name="DefaultOcxName8" w:shapeid="_x0000_i1102"/>
         </w:object>
       </w:r>
       <w:r>
@@ -2404,13 +2133,12 @@
           <w:rFonts w:ascii="Times New Roman" w:eastAsia="Times New Roman" w:hAnsi="Times New Roman" w:cs="Times New Roman"/>
           <w:sz w:val="24"/>
           <w:szCs w:val="24"/>
-          <w:lang w:eastAsia="pt-BR"/>
         </w:rPr>
         <w:object w:dxaOrig="1440" w:dyaOrig="1440" w14:anchorId="75075309">
-          <v:shape id="_x0000_i1079" type="#_x0000_t75" style="width:20.25pt;height:18pt" o:ole="">
+          <v:shape id="_x0000_i1105" type="#_x0000_t75" style="width:20.25pt;height:18pt" o:ole="">
             <v:imagedata r:id="rId5" o:title=""/>
           </v:shape>
-          <w:control r:id="rId20" w:name="DefaultOcxName9" w:shapeid="_x0000_i1079"/>
+          <w:control r:id="rId21" w:name="DefaultOcxName9" w:shapeid="_x0000_i1105"/>
         </w:object>
       </w:r>
       <w:r>
@@ -2422,7 +2150,6 @@
         </w:rPr>
         <w:t xml:space="preserve">Garantir que as permissões </w:t>
       </w:r>
-      <w:proofErr w:type="spellStart"/>
       <w:r>
         <w:rPr>
           <w:rFonts w:ascii="Times New Roman" w:eastAsia="Times New Roman" w:hAnsi="Times New Roman" w:cs="Times New Roman"/>
@@ -2434,7 +2161,6 @@
         </w:rPr>
         <w:t>email</w:t>
       </w:r>
-      <w:proofErr w:type="spellEnd"/>
       <w:r>
         <w:rPr>
           <w:rFonts w:ascii="Times New Roman" w:eastAsia="Times New Roman" w:hAnsi="Times New Roman" w:cs="Times New Roman"/>
@@ -2444,7 +2170,6 @@
         </w:rPr>
         <w:t xml:space="preserve"> e </w:t>
       </w:r>
-      <w:proofErr w:type="spellStart"/>
       <w:r>
         <w:rPr>
           <w:rFonts w:ascii="Times New Roman" w:eastAsia="Times New Roman" w:hAnsi="Times New Roman" w:cs="Times New Roman"/>
@@ -2454,39 +2179,16 @@
           <w:szCs w:val="24"/>
           <w:lang w:eastAsia="pt-BR"/>
         </w:rPr>
-        <w:t>public_</w:t>
-      </w:r>
-      <w:proofErr w:type="gramStart"/>
-      <w:r>
-        <w:rPr>
-          <w:rFonts w:ascii="Times New Roman" w:eastAsia="Times New Roman" w:hAnsi="Times New Roman" w:cs="Times New Roman"/>
-          <w:b/>
-          <w:bCs/>
-          <w:sz w:val="24"/>
-          <w:szCs w:val="24"/>
-          <w:lang w:eastAsia="pt-BR"/>
-        </w:rPr>
-        <w:t>profile</w:t>
-      </w:r>
-      <w:proofErr w:type="spellEnd"/>
-      <w:r>
-        <w:rPr>
-          <w:rFonts w:ascii="Times New Roman" w:eastAsia="Times New Roman" w:hAnsi="Times New Roman" w:cs="Times New Roman"/>
-          <w:sz w:val="24"/>
-          <w:szCs w:val="24"/>
-          <w:lang w:eastAsia="pt-BR"/>
-        </w:rPr>
-        <w:t xml:space="preserve"> estão</w:t>
-      </w:r>
-      <w:proofErr w:type="gramEnd"/>
-      <w:r>
-        <w:rPr>
-          <w:rFonts w:ascii="Times New Roman" w:eastAsia="Times New Roman" w:hAnsi="Times New Roman" w:cs="Times New Roman"/>
-          <w:sz w:val="24"/>
-          <w:szCs w:val="24"/>
-          <w:lang w:eastAsia="pt-BR"/>
-        </w:rPr>
-        <w:t xml:space="preserve"> sendo retornadas.</w:t>
+        <w:t>public_profile</w:t>
+      </w:r>
+      <w:r>
+        <w:rPr>
+          <w:rFonts w:ascii="Times New Roman" w:eastAsia="Times New Roman" w:hAnsi="Times New Roman" w:cs="Times New Roman"/>
+          <w:sz w:val="24"/>
+          <w:szCs w:val="24"/>
+          <w:lang w:eastAsia="pt-BR"/>
+        </w:rPr>
+        <w:t xml:space="preserve"> estão sendo retornadas.</w:t>
       </w:r>
     </w:p>
     <w:p>
@@ -2534,13 +2236,12 @@
           <w:rFonts w:ascii="Times New Roman" w:eastAsia="Times New Roman" w:hAnsi="Times New Roman" w:cs="Times New Roman"/>
           <w:sz w:val="24"/>
           <w:szCs w:val="24"/>
-          <w:lang w:eastAsia="pt-BR"/>
         </w:rPr>
         <w:object w:dxaOrig="1440" w:dyaOrig="1440" w14:anchorId="350977A2">
-          <v:shape id="_x0000_i1078" type="#_x0000_t75" style="width:20.25pt;height:18pt" o:ole="">
+          <v:shape id="_x0000_i1117" type="#_x0000_t75" style="width:20.25pt;height:18pt" o:ole="">
             <v:imagedata r:id="rId5" o:title=""/>
           </v:shape>
-          <w:control r:id="rId21" w:name="DefaultOcxName10" w:shapeid="_x0000_i1078"/>
+          <w:control r:id="rId22" w:name="DefaultOcxName10" w:shapeid="_x0000_i1117"/>
         </w:object>
       </w:r>
       <w:r>
@@ -2572,13 +2273,12 @@
           <w:rFonts w:ascii="Times New Roman" w:eastAsia="Times New Roman" w:hAnsi="Times New Roman" w:cs="Times New Roman"/>
           <w:sz w:val="24"/>
           <w:szCs w:val="24"/>
-          <w:lang w:eastAsia="pt-BR"/>
         </w:rPr>
         <w:object w:dxaOrig="1440" w:dyaOrig="1440" w14:anchorId="473F42F7">
-          <v:shape id="_x0000_i1077" type="#_x0000_t75" style="width:20.25pt;height:18pt" o:ole="">
+          <v:shape id="_x0000_i1111" type="#_x0000_t75" style="width:20.25pt;height:18pt" o:ole="">
             <v:imagedata r:id="rId5" o:title=""/>
           </v:shape>
-          <w:control r:id="rId22" w:name="DefaultOcxName11" w:shapeid="_x0000_i1077"/>
+          <w:control r:id="rId23" w:name="DefaultOcxName11" w:shapeid="_x0000_i1111"/>
         </w:object>
       </w:r>
       <w:r>
@@ -2589,6 +2289,730 @@
           <w:lang w:eastAsia="pt-BR"/>
         </w:rPr>
         <w:t>Ajustar espaçamentos e cores para deixar a tela mais amigável.</w:t>
+      </w:r>
+    </w:p>
+    <w:p>
+      <w:pPr>
+        <w:pStyle w:val="NormalWeb"/>
+        <w:numPr>
+          <w:ilvl w:val="0"/>
+          <w:numId w:val="2"/>
+        </w:numPr>
+      </w:pPr>
+      <w:r>
+        <w:rPr>
+          <w:rStyle w:val="Forte"/>
+        </w:rPr>
+        <w:t>Função Reportar Bug</w:t>
+      </w:r>
+      <w:r>
+        <w:t xml:space="preserve"> (documentação)</w:t>
+      </w:r>
+    </w:p>
+    <w:p>
+      <w:pPr>
+        <w:pStyle w:val="NormalWeb"/>
+        <w:numPr>
+          <w:ilvl w:val="0"/>
+          <w:numId w:val="4"/>
+        </w:numPr>
+      </w:pPr>
+      <w:r>
+        <w:t xml:space="preserve">Incluir no documento que será a </w:t>
+      </w:r>
+      <w:r>
+        <w:rPr>
+          <w:rStyle w:val="Forte"/>
+        </w:rPr>
+        <w:t>primeira função</w:t>
+      </w:r>
+      <w:r>
+        <w:t xml:space="preserve"> a ser implementada no app, antes de qualquer licença ou funcionalidade extra.</w:t>
+      </w:r>
+    </w:p>
+    <w:p>
+      <w:pPr>
+        <w:pStyle w:val="NormalWeb"/>
+        <w:numPr>
+          <w:ilvl w:val="0"/>
+          <w:numId w:val="4"/>
+        </w:numPr>
+      </w:pPr>
+      <w:r>
+        <w:t>Estrutura inicial: título, descrição, usuário e timestamp.</w:t>
+      </w:r>
+    </w:p>
+    <w:p/>
+    <w:p/>
+    <w:p/>
+    <w:p>
+      <w:pPr>
+        <w:pStyle w:val="Ttulo3"/>
+      </w:pPr>
+      <w:r>
+        <w:t>2️</w:t>
+      </w:r>
+      <w:r>
+        <w:rPr>
+          <w:rFonts w:ascii="Tahoma" w:hAnsi="Tahoma" w:cs="Tahoma"/>
+        </w:rPr>
+        <w:t>⃣</w:t>
+      </w:r>
+      <w:r>
+        <w:t xml:space="preserve"> Loading / Progress Bar</w:t>
+      </w:r>
+    </w:p>
+    <w:p>
+      <w:pPr>
+        <w:pStyle w:val="NormalWeb"/>
+        <w:numPr>
+          <w:ilvl w:val="0"/>
+          <w:numId w:val="5"/>
+        </w:numPr>
+      </w:pPr>
+      <w:r>
+        <w:t xml:space="preserve">Podemos adicionar um </w:t>
+      </w:r>
+      <w:r>
+        <w:rPr>
+          <w:rStyle w:val="Forte"/>
+        </w:rPr>
+        <w:t>ProgressBar</w:t>
+      </w:r>
+      <w:r>
+        <w:t xml:space="preserve"> na tela, que aparece enquanto o login está sendo processado:</w:t>
+      </w:r>
+    </w:p>
+    <w:p>
+      <w:pPr>
+        <w:pStyle w:val="Pr-formataoHTML"/>
+        <w:rPr>
+          <w:rStyle w:val="CdigoHTML"/>
+          <w:lang w:val="en-US"/>
+        </w:rPr>
+      </w:pPr>
+      <w:r>
+        <w:rPr>
+          <w:rStyle w:val="CdigoHTML"/>
+          <w:lang w:val="en-US"/>
+        </w:rPr>
+        <w:t>progressBar.setVisibility(View.VISIBLE);</w:t>
+      </w:r>
+    </w:p>
+    <w:p>
+      <w:pPr>
+        <w:pStyle w:val="Pr-formataoHTML"/>
+        <w:rPr>
+          <w:rStyle w:val="CdigoHTML"/>
+          <w:lang w:val="en-US"/>
+        </w:rPr>
+      </w:pPr>
+      <w:r>
+        <w:rPr>
+          <w:rStyle w:val="CdigoHTML"/>
+          <w:lang w:val="en-US"/>
+        </w:rPr>
+        <w:t>mAuth.signInWithEmailAndPassword(usuario, senha)</w:t>
+      </w:r>
+    </w:p>
+    <w:p>
+      <w:pPr>
+        <w:pStyle w:val="Pr-formataoHTML"/>
+        <w:rPr>
+          <w:rStyle w:val="CdigoHTML"/>
+          <w:lang w:val="en-US"/>
+        </w:rPr>
+      </w:pPr>
+      <w:r>
+        <w:rPr>
+          <w:rStyle w:val="CdigoHTML"/>
+          <w:lang w:val="en-US"/>
+        </w:rPr>
+        <w:t xml:space="preserve">    .addOnCompleteListener(task -&gt; {</w:t>
+      </w:r>
+    </w:p>
+    <w:p>
+      <w:pPr>
+        <w:pStyle w:val="Pr-formataoHTML"/>
+        <w:rPr>
+          <w:rStyle w:val="CdigoHTML"/>
+          <w:lang w:val="en-US"/>
+        </w:rPr>
+      </w:pPr>
+      <w:r>
+        <w:rPr>
+          <w:rStyle w:val="CdigoHTML"/>
+          <w:lang w:val="en-US"/>
+        </w:rPr>
+        <w:t xml:space="preserve">        progressBar.setVisibility(View.GONE);</w:t>
+      </w:r>
+    </w:p>
+    <w:p>
+      <w:pPr>
+        <w:pStyle w:val="Pr-formataoHTML"/>
+        <w:rPr>
+          <w:rStyle w:val="CdigoHTML"/>
+        </w:rPr>
+      </w:pPr>
+      <w:r>
+        <w:rPr>
+          <w:rStyle w:val="CdigoHTML"/>
+          <w:lang w:val="en-US"/>
+        </w:rPr>
+        <w:t xml:space="preserve">        </w:t>
+      </w:r>
+      <w:r>
+        <w:rPr>
+          <w:rStyle w:val="hljs-comment"/>
+        </w:rPr>
+        <w:t>// resto do código...</w:t>
+      </w:r>
+    </w:p>
+    <w:p>
+      <w:pPr>
+        <w:pStyle w:val="Pr-formataoHTML"/>
+        <w:rPr>
+          <w:rStyle w:val="CdigoHTML"/>
+        </w:rPr>
+      </w:pPr>
+      <w:r>
+        <w:rPr>
+          <w:rStyle w:val="CdigoHTML"/>
+        </w:rPr>
+        <w:t xml:space="preserve">    });</w:t>
+      </w:r>
+    </w:p>
+    <w:p>
+      <w:pPr>
+        <w:pStyle w:val="NormalWeb"/>
+        <w:numPr>
+          <w:ilvl w:val="0"/>
+          <w:numId w:val="6"/>
+        </w:numPr>
+      </w:pPr>
+      <w:r>
+        <w:t>Assim o usuário vê que algo está acontecendo.</w:t>
+      </w:r>
+    </w:p>
+    <w:p>
+      <w:r>
+        <w:lastRenderedPageBreak/>
+        <w:pict w14:anchorId="7619B90D">
+          <v:rect id="_x0000_i1118" style="width:0;height:1.5pt" o:hralign="center" o:hrstd="t" o:hr="t" fillcolor="#a0a0a0" stroked="f"/>
+        </w:pict>
+      </w:r>
+    </w:p>
+    <w:p>
+      <w:pPr>
+        <w:pStyle w:val="Ttulo3"/>
+      </w:pPr>
+      <w:r>
+        <w:t>3️</w:t>
+      </w:r>
+      <w:r>
+        <w:rPr>
+          <w:rFonts w:ascii="Tahoma" w:hAnsi="Tahoma" w:cs="Tahoma"/>
+        </w:rPr>
+        <w:t>⃣</w:t>
+      </w:r>
+      <w:r>
+        <w:t xml:space="preserve"> Mensagens de erro mais detalhadas</w:t>
+      </w:r>
+    </w:p>
+    <w:p>
+      <w:pPr>
+        <w:pStyle w:val="NormalWeb"/>
+        <w:numPr>
+          <w:ilvl w:val="0"/>
+          <w:numId w:val="7"/>
+        </w:numPr>
+      </w:pPr>
+      <w:r>
+        <w:t xml:space="preserve">No lugar do genérico </w:t>
+      </w:r>
+      <w:r>
+        <w:rPr>
+          <w:rStyle w:val="CdigoHTML"/>
+        </w:rPr>
+        <w:t>"Falha no login"</w:t>
+      </w:r>
+      <w:r>
+        <w:t>, você pode usar:</w:t>
+      </w:r>
+    </w:p>
+    <w:p>
+      <w:pPr>
+        <w:pStyle w:val="Pr-formataoHTML"/>
+        <w:rPr>
+          <w:rStyle w:val="CdigoHTML"/>
+          <w:lang w:val="en-US"/>
+        </w:rPr>
+      </w:pPr>
+      <w:r>
+        <w:rPr>
+          <w:rStyle w:val="hljs-keyword"/>
+          <w:lang w:val="en-US"/>
+        </w:rPr>
+        <w:t>if</w:t>
+      </w:r>
+      <w:r>
+        <w:rPr>
+          <w:rStyle w:val="CdigoHTML"/>
+          <w:lang w:val="en-US"/>
+        </w:rPr>
+        <w:t xml:space="preserve"> (!task.isSuccessful()) {</w:t>
+      </w:r>
+    </w:p>
+    <w:p>
+      <w:pPr>
+        <w:pStyle w:val="Pr-formataoHTML"/>
+        <w:rPr>
+          <w:rStyle w:val="CdigoHTML"/>
+          <w:lang w:val="en-US"/>
+        </w:rPr>
+      </w:pPr>
+      <w:r>
+        <w:rPr>
+          <w:rStyle w:val="CdigoHTML"/>
+          <w:lang w:val="en-US"/>
+        </w:rPr>
+        <w:t xml:space="preserve">    </w:t>
+      </w:r>
+      <w:r>
+        <w:rPr>
+          <w:rStyle w:val="hljs-type"/>
+          <w:lang w:val="en-US"/>
+        </w:rPr>
+        <w:t>String</w:t>
+      </w:r>
+      <w:r>
+        <w:rPr>
+          <w:rStyle w:val="CdigoHTML"/>
+          <w:lang w:val="en-US"/>
+        </w:rPr>
+        <w:t xml:space="preserve"> </w:t>
+      </w:r>
+      <w:r>
+        <w:rPr>
+          <w:rStyle w:val="hljs-variable"/>
+          <w:lang w:val="en-US"/>
+        </w:rPr>
+        <w:t>erro</w:t>
+      </w:r>
+      <w:r>
+        <w:rPr>
+          <w:rStyle w:val="CdigoHTML"/>
+          <w:lang w:val="en-US"/>
+        </w:rPr>
+        <w:t xml:space="preserve"> </w:t>
+      </w:r>
+      <w:r>
+        <w:rPr>
+          <w:rStyle w:val="hljs-operator"/>
+          <w:lang w:val="en-US"/>
+        </w:rPr>
+        <w:t>=</w:t>
+      </w:r>
+      <w:r>
+        <w:rPr>
+          <w:rStyle w:val="CdigoHTML"/>
+          <w:lang w:val="en-US"/>
+        </w:rPr>
+        <w:t xml:space="preserve"> task.getException() != </w:t>
+      </w:r>
+      <w:r>
+        <w:rPr>
+          <w:rStyle w:val="hljs-literal"/>
+          <w:lang w:val="en-US"/>
+        </w:rPr>
+        <w:t>null</w:t>
+      </w:r>
+      <w:r>
+        <w:rPr>
+          <w:rStyle w:val="CdigoHTML"/>
+          <w:lang w:val="en-US"/>
+        </w:rPr>
+        <w:t xml:space="preserve"> ? task.getException().getMessage() : </w:t>
+      </w:r>
+      <w:r>
+        <w:rPr>
+          <w:rStyle w:val="hljs-string"/>
+          <w:lang w:val="en-US"/>
+        </w:rPr>
+        <w:t>"Erro desconhecido"</w:t>
+      </w:r>
+      <w:r>
+        <w:rPr>
+          <w:rStyle w:val="CdigoHTML"/>
+          <w:lang w:val="en-US"/>
+        </w:rPr>
+        <w:t>;</w:t>
+      </w:r>
+    </w:p>
+    <w:p>
+      <w:pPr>
+        <w:pStyle w:val="Pr-formataoHTML"/>
+        <w:rPr>
+          <w:rStyle w:val="CdigoHTML"/>
+          <w:lang w:val="en-US"/>
+        </w:rPr>
+      </w:pPr>
+      <w:r>
+        <w:rPr>
+          <w:rStyle w:val="CdigoHTML"/>
+          <w:lang w:val="en-US"/>
+        </w:rPr>
+        <w:t xml:space="preserve">    Toast.makeText(</w:t>
+      </w:r>
+      <w:r>
+        <w:rPr>
+          <w:rStyle w:val="hljs-builtin"/>
+          <w:lang w:val="en-US"/>
+        </w:rPr>
+        <w:t>this</w:t>
+      </w:r>
+      <w:r>
+        <w:rPr>
+          <w:rStyle w:val="CdigoHTML"/>
+          <w:lang w:val="en-US"/>
+        </w:rPr>
+        <w:t>, erro, Toast.LENGTH_SHORT).show();</w:t>
+      </w:r>
+    </w:p>
+    <w:p>
+      <w:pPr>
+        <w:pStyle w:val="Pr-formataoHTML"/>
+        <w:rPr>
+          <w:rStyle w:val="CdigoHTML"/>
+        </w:rPr>
+      </w:pPr>
+      <w:r>
+        <w:rPr>
+          <w:rStyle w:val="CdigoHTML"/>
+        </w:rPr>
+        <w:t>}</w:t>
+      </w:r>
+    </w:p>
+    <w:p>
+      <w:r>
+        <w:pict w14:anchorId="53DD25FA">
+          <v:rect id="_x0000_i1119" style="width:0;height:1.5pt" o:hralign="center" o:hrstd="t" o:hr="t" fillcolor="#a0a0a0" stroked="f"/>
+        </w:pict>
+      </w:r>
+    </w:p>
+    <w:p>
+      <w:pPr>
+        <w:pStyle w:val="Ttulo3"/>
+      </w:pPr>
+      <w:r>
+        <w:t>4️</w:t>
+      </w:r>
+      <w:r>
+        <w:rPr>
+          <w:rFonts w:ascii="Tahoma" w:hAnsi="Tahoma" w:cs="Tahoma"/>
+        </w:rPr>
+        <w:t>⃣</w:t>
+      </w:r>
+      <w:r>
+        <w:t xml:space="preserve"> Login Google</w:t>
+      </w:r>
+    </w:p>
+    <w:p>
+      <w:pPr>
+        <w:pStyle w:val="NormalWeb"/>
+        <w:numPr>
+          <w:ilvl w:val="0"/>
+          <w:numId w:val="8"/>
+        </w:numPr>
+      </w:pPr>
+      <w:r>
+        <w:t xml:space="preserve">Já está correto, mas vale </w:t>
+      </w:r>
+      <w:r>
+        <w:rPr>
+          <w:rStyle w:val="Forte"/>
+        </w:rPr>
+        <w:t>tratar caso o usuário cancele</w:t>
+      </w:r>
+      <w:r>
+        <w:t>:</w:t>
+      </w:r>
+    </w:p>
+    <w:p>
+      <w:pPr>
+        <w:pStyle w:val="Pr-formataoHTML"/>
+        <w:rPr>
+          <w:rStyle w:val="CdigoHTML"/>
+          <w:lang w:val="en-US"/>
+        </w:rPr>
+      </w:pPr>
+      <w:r>
+        <w:rPr>
+          <w:rStyle w:val="hljs-keyword"/>
+          <w:lang w:val="en-US"/>
+        </w:rPr>
+        <w:t>if</w:t>
+      </w:r>
+      <w:r>
+        <w:rPr>
+          <w:rStyle w:val="CdigoHTML"/>
+          <w:lang w:val="en-US"/>
+        </w:rPr>
+        <w:t xml:space="preserve"> (account == </w:t>
+      </w:r>
+      <w:r>
+        <w:rPr>
+          <w:rStyle w:val="hljs-literal"/>
+          <w:lang w:val="en-US"/>
+        </w:rPr>
+        <w:t>null</w:t>
+      </w:r>
+      <w:r>
+        <w:rPr>
+          <w:rStyle w:val="CdigoHTML"/>
+          <w:lang w:val="en-US"/>
+        </w:rPr>
+        <w:t>) {</w:t>
+      </w:r>
+    </w:p>
+    <w:p>
+      <w:pPr>
+        <w:pStyle w:val="Pr-formataoHTML"/>
+        <w:rPr>
+          <w:rStyle w:val="CdigoHTML"/>
+          <w:lang w:val="en-US"/>
+        </w:rPr>
+      </w:pPr>
+      <w:r>
+        <w:rPr>
+          <w:rStyle w:val="CdigoHTML"/>
+          <w:lang w:val="en-US"/>
+        </w:rPr>
+        <w:t xml:space="preserve">    Toast.makeText(</w:t>
+      </w:r>
+      <w:r>
+        <w:rPr>
+          <w:rStyle w:val="hljs-builtin"/>
+          <w:lang w:val="en-US"/>
+        </w:rPr>
+        <w:t>this</w:t>
+      </w:r>
+      <w:r>
+        <w:rPr>
+          <w:rStyle w:val="CdigoHTML"/>
+          <w:lang w:val="en-US"/>
+        </w:rPr>
+        <w:t xml:space="preserve">, </w:t>
+      </w:r>
+      <w:r>
+        <w:rPr>
+          <w:rStyle w:val="hljs-string"/>
+          <w:lang w:val="en-US"/>
+        </w:rPr>
+        <w:t>"Login Google cancelado"</w:t>
+      </w:r>
+      <w:r>
+        <w:rPr>
+          <w:rStyle w:val="CdigoHTML"/>
+          <w:lang w:val="en-US"/>
+        </w:rPr>
+        <w:t>, Toast.LENGTH_SHORT).show();</w:t>
+      </w:r>
+    </w:p>
+    <w:p>
+      <w:pPr>
+        <w:pStyle w:val="Pr-formataoHTML"/>
+        <w:rPr>
+          <w:rStyle w:val="CdigoHTML"/>
+        </w:rPr>
+      </w:pPr>
+      <w:r>
+        <w:rPr>
+          <w:rStyle w:val="CdigoHTML"/>
+          <w:lang w:val="en-US"/>
+        </w:rPr>
+        <w:t xml:space="preserve">    </w:t>
+      </w:r>
+      <w:r>
+        <w:rPr>
+          <w:rStyle w:val="hljs-keyword"/>
+        </w:rPr>
+        <w:t>return</w:t>
+      </w:r>
+      <w:r>
+        <w:rPr>
+          <w:rStyle w:val="CdigoHTML"/>
+        </w:rPr>
+        <w:t>;</w:t>
+      </w:r>
+    </w:p>
+    <w:p>
+      <w:pPr>
+        <w:pStyle w:val="Pr-formataoHTML"/>
+        <w:rPr>
+          <w:rStyle w:val="CdigoHTML"/>
+        </w:rPr>
+      </w:pPr>
+      <w:r>
+        <w:rPr>
+          <w:rStyle w:val="CdigoHTML"/>
+        </w:rPr>
+        <w:t>}</w:t>
+      </w:r>
+    </w:p>
+    <w:p>
+      <w:r>
+        <w:pict w14:anchorId="6606C434">
+          <v:rect id="_x0000_i1120" style="width:0;height:1.5pt" o:hralign="center" o:hrstd="t" o:hr="t" fillcolor="#a0a0a0" stroked="f"/>
+        </w:pict>
+      </w:r>
+    </w:p>
+    <w:p>
+      <w:pPr>
+        <w:pStyle w:val="Ttulo3"/>
+      </w:pPr>
+      <w:r>
+        <w:t>5️</w:t>
+      </w:r>
+      <w:r>
+        <w:rPr>
+          <w:rFonts w:ascii="Tahoma" w:hAnsi="Tahoma" w:cs="Tahoma"/>
+        </w:rPr>
+        <w:t>⃣</w:t>
+      </w:r>
+      <w:r>
+        <w:t xml:space="preserve"> Login Facebook</w:t>
+      </w:r>
+    </w:p>
+    <w:p>
+      <w:pPr>
+        <w:pStyle w:val="NormalWeb"/>
+        <w:numPr>
+          <w:ilvl w:val="0"/>
+          <w:numId w:val="9"/>
+        </w:numPr>
+      </w:pPr>
+      <w:r>
+        <w:t xml:space="preserve">O redirecionamento pós-login atualmente vai para </w:t>
+      </w:r>
+      <w:r>
+        <w:rPr>
+          <w:rStyle w:val="CdigoHTML"/>
+        </w:rPr>
+        <w:t>MainActivity</w:t>
+      </w:r>
+      <w:r>
+        <w:t xml:space="preserve"> — se quiser, dá pra checar se é o </w:t>
+      </w:r>
+      <w:r>
+        <w:rPr>
+          <w:rStyle w:val="Forte"/>
+        </w:rPr>
+        <w:t>primeiro login</w:t>
+      </w:r>
+      <w:r>
+        <w:t>, e redirecionar diferente (ex.: tela de boas-vindas ou dashboard).</w:t>
+      </w:r>
+    </w:p>
+    <w:p>
+      <w:r>
+        <w:pict w14:anchorId="2CA1FDAC">
+          <v:rect id="_x0000_i1121" style="width:0;height:1.5pt" o:hralign="center" o:hrstd="t" o:hr="t" fillcolor="#a0a0a0" stroked="f"/>
+        </w:pict>
+      </w:r>
+    </w:p>
+    <w:p>
+      <w:pPr>
+        <w:pStyle w:val="Ttulo3"/>
+      </w:pPr>
+      <w:r>
+        <w:t>6️</w:t>
+      </w:r>
+      <w:r>
+        <w:rPr>
+          <w:rFonts w:ascii="Tahoma" w:hAnsi="Tahoma" w:cs="Tahoma"/>
+        </w:rPr>
+        <w:t>⃣</w:t>
+      </w:r>
+      <w:r>
+        <w:t xml:space="preserve"> Salvar usuário no Firestore</w:t>
+      </w:r>
+    </w:p>
+    <w:p>
+      <w:pPr>
+        <w:pStyle w:val="NormalWeb"/>
+        <w:numPr>
+          <w:ilvl w:val="0"/>
+          <w:numId w:val="10"/>
+        </w:numPr>
+      </w:pPr>
+      <w:r>
+        <w:t xml:space="preserve">Você já está salvando email e data de criação, mas dá pra </w:t>
+      </w:r>
+      <w:r>
+        <w:rPr>
+          <w:rStyle w:val="Forte"/>
+        </w:rPr>
+        <w:t>incluir o provedor de login</w:t>
+      </w:r>
+      <w:r>
+        <w:t>:</w:t>
+      </w:r>
+    </w:p>
+    <w:p>
+      <w:pPr>
+        <w:pStyle w:val="Pr-formataoHTML"/>
+        <w:rPr>
+          <w:rStyle w:val="CdigoHTML"/>
+          <w:lang w:val="en-US"/>
+        </w:rPr>
+      </w:pPr>
+      <w:r>
+        <w:rPr>
+          <w:rStyle w:val="CdigoHTML"/>
+          <w:lang w:val="en-US"/>
+        </w:rPr>
+        <w:t>user.put(</w:t>
+      </w:r>
+      <w:r>
+        <w:rPr>
+          <w:rStyle w:val="hljs-string"/>
+          <w:lang w:val="en-US"/>
+        </w:rPr>
+        <w:t>"provedorLogin"</w:t>
+      </w:r>
+      <w:r>
+        <w:rPr>
+          <w:rStyle w:val="CdigoHTML"/>
+          <w:lang w:val="en-US"/>
+        </w:rPr>
+        <w:t>, mAuth.getCurrentUser().getProviders().get(</w:t>
+      </w:r>
+      <w:r>
+        <w:rPr>
+          <w:rStyle w:val="hljs-number"/>
+          <w:lang w:val="en-US"/>
+        </w:rPr>
+        <w:t>0</w:t>
+      </w:r>
+      <w:r>
+        <w:rPr>
+          <w:rStyle w:val="CdigoHTML"/>
+          <w:lang w:val="en-US"/>
+        </w:rPr>
+        <w:t>));</w:t>
+      </w:r>
+    </w:p>
+    <w:p>
+      <w:pPr>
+        <w:pStyle w:val="NormalWeb"/>
+        <w:numPr>
+          <w:ilvl w:val="0"/>
+          <w:numId w:val="11"/>
+        </w:numPr>
+      </w:pPr>
+      <w:r>
+        <w:t>Assim, depois você sabe se foi Google, Facebook ou Email/Senha.</w:t>
       </w:r>
     </w:p>
     <w:p/>
@@ -2605,6 +3029,304 @@
 <file path=word/numbering.xml><?xml version="1.0" encoding="utf-8"?>
 <w:numbering xmlns:wpc="http://schemas.microsoft.com/office/word/2010/wordprocessingCanvas" xmlns:cx="http://schemas.microsoft.com/office/drawing/2014/chartex" xmlns:cx1="http://schemas.microsoft.com/office/drawing/2015/9/8/chartex" xmlns:cx2="http://schemas.microsoft.com/office/drawing/2015/10/21/chartex" xmlns:cx3="http://schemas.microsoft.com/office/drawing/2016/5/9/chartex" xmlns:cx4="http://schemas.microsoft.com/office/drawing/2016/5/10/chartex" xmlns:cx5="http://schemas.microsoft.com/office/drawing/2016/5/11/chartex" xmlns:cx6="http://schemas.microsoft.com/office/drawing/2016/5/12/chartex" xmlns:cx7="http://schemas.microsoft.com/office/drawing/2016/5/13/chartex" xmlns:cx8="http://schemas.microsoft.com/office/drawing/2016/5/14/chartex" xmlns:mc="http://schemas.openxmlformats.org/markup-compatibility/2006" xmlns:aink="http://schemas.microsoft.com/office/drawing/2016/ink" xmlns:am3d="http://schemas.microsoft.com/office/drawing/2017/model3d" xmlns:o="urn:schemas-microsoft-com:office:office" xmlns:r="http://schemas.openxmlformats.org/officeDocument/2006/relationships" xmlns:m="http://schemas.openxmlformats.org/officeDocument/2006/math" xmlns:v="urn:schemas-microsoft-com:vml" xmlns:wp14="http://schemas.microsoft.com/office/word/2010/wordprocessingDrawing" xmlns:wp="http://schemas.openxmlformats.org/drawingml/2006/wordprocessingDrawing" xmlns:w10="urn:schemas-microsoft-com:office:word" xmlns:w="http://schemas.openxmlformats.org/wordprocessingml/2006/main" xmlns:w14="http://schemas.microsoft.com/office/word/2010/wordml" xmlns:w15="http://schemas.microsoft.com/office/word/2012/wordml" xmlns:w16cex="http://schemas.microsoft.com/office/word/2018/wordml/cex" xmlns:w16cid="http://schemas.microsoft.com/office/word/2016/wordml/cid" xmlns:w16="http://schemas.microsoft.com/office/word/2018/wordml" xmlns:w16sdtdh="http://schemas.microsoft.com/office/word/2020/wordml/sdtdatahash" xmlns:w16se="http://schemas.microsoft.com/office/word/2015/wordml/symex" xmlns:wpg="http://schemas.microsoft.com/office/word/2010/wordprocessingGroup" xmlns:wpi="http://schemas.microsoft.com/office/word/2010/wordprocessingInk" xmlns:wne="http://schemas.microsoft.com/office/word/2006/wordml" xmlns:wps="http://schemas.microsoft.com/office/word/2010/wordprocessingShape" mc:Ignorable="w14 w15 w16se w16cid w16 w16cex w16sdtdh wp14">
   <w:abstractNum w:abstractNumId="0" w15:restartNumberingAfterBreak="0">
+    <w:nsid w:val="06AD5A7F"/>
+    <w:multiLevelType w:val="multilevel"/>
+    <w:tmpl w:val="ED660206"/>
+    <w:lvl w:ilvl="0">
+      <w:start w:val="1"/>
+      <w:numFmt w:val="bullet"/>
+      <w:lvlText w:val=""/>
+      <w:lvlJc w:val="left"/>
+      <w:pPr>
+        <w:tabs>
+          <w:tab w:val="num" w:pos="720"/>
+        </w:tabs>
+        <w:ind w:left="720" w:hanging="360"/>
+      </w:pPr>
+      <w:rPr>
+        <w:rFonts w:ascii="Symbol" w:hAnsi="Symbol" w:hint="default"/>
+        <w:sz w:val="20"/>
+      </w:rPr>
+    </w:lvl>
+    <w:lvl w:ilvl="1" w:tentative="1">
+      <w:start w:val="1"/>
+      <w:numFmt w:val="bullet"/>
+      <w:lvlText w:val="o"/>
+      <w:lvlJc w:val="left"/>
+      <w:pPr>
+        <w:tabs>
+          <w:tab w:val="num" w:pos="1440"/>
+        </w:tabs>
+        <w:ind w:left="1440" w:hanging="360"/>
+      </w:pPr>
+      <w:rPr>
+        <w:rFonts w:ascii="Courier New" w:hAnsi="Courier New" w:hint="default"/>
+        <w:sz w:val="20"/>
+      </w:rPr>
+    </w:lvl>
+    <w:lvl w:ilvl="2" w:tentative="1">
+      <w:start w:val="1"/>
+      <w:numFmt w:val="bullet"/>
+      <w:lvlText w:val=""/>
+      <w:lvlJc w:val="left"/>
+      <w:pPr>
+        <w:tabs>
+          <w:tab w:val="num" w:pos="2160"/>
+        </w:tabs>
+        <w:ind w:left="2160" w:hanging="360"/>
+      </w:pPr>
+      <w:rPr>
+        <w:rFonts w:ascii="Wingdings" w:hAnsi="Wingdings" w:hint="default"/>
+        <w:sz w:val="20"/>
+      </w:rPr>
+    </w:lvl>
+    <w:lvl w:ilvl="3" w:tentative="1">
+      <w:start w:val="1"/>
+      <w:numFmt w:val="bullet"/>
+      <w:lvlText w:val=""/>
+      <w:lvlJc w:val="left"/>
+      <w:pPr>
+        <w:tabs>
+          <w:tab w:val="num" w:pos="2880"/>
+        </w:tabs>
+        <w:ind w:left="2880" w:hanging="360"/>
+      </w:pPr>
+      <w:rPr>
+        <w:rFonts w:ascii="Wingdings" w:hAnsi="Wingdings" w:hint="default"/>
+        <w:sz w:val="20"/>
+      </w:rPr>
+    </w:lvl>
+    <w:lvl w:ilvl="4" w:tentative="1">
+      <w:start w:val="1"/>
+      <w:numFmt w:val="bullet"/>
+      <w:lvlText w:val=""/>
+      <w:lvlJc w:val="left"/>
+      <w:pPr>
+        <w:tabs>
+          <w:tab w:val="num" w:pos="3600"/>
+        </w:tabs>
+        <w:ind w:left="3600" w:hanging="360"/>
+      </w:pPr>
+      <w:rPr>
+        <w:rFonts w:ascii="Wingdings" w:hAnsi="Wingdings" w:hint="default"/>
+        <w:sz w:val="20"/>
+      </w:rPr>
+    </w:lvl>
+    <w:lvl w:ilvl="5" w:tentative="1">
+      <w:start w:val="1"/>
+      <w:numFmt w:val="bullet"/>
+      <w:lvlText w:val=""/>
+      <w:lvlJc w:val="left"/>
+      <w:pPr>
+        <w:tabs>
+          <w:tab w:val="num" w:pos="4320"/>
+        </w:tabs>
+        <w:ind w:left="4320" w:hanging="360"/>
+      </w:pPr>
+      <w:rPr>
+        <w:rFonts w:ascii="Wingdings" w:hAnsi="Wingdings" w:hint="default"/>
+        <w:sz w:val="20"/>
+      </w:rPr>
+    </w:lvl>
+    <w:lvl w:ilvl="6" w:tentative="1">
+      <w:start w:val="1"/>
+      <w:numFmt w:val="bullet"/>
+      <w:lvlText w:val=""/>
+      <w:lvlJc w:val="left"/>
+      <w:pPr>
+        <w:tabs>
+          <w:tab w:val="num" w:pos="5040"/>
+        </w:tabs>
+        <w:ind w:left="5040" w:hanging="360"/>
+      </w:pPr>
+      <w:rPr>
+        <w:rFonts w:ascii="Wingdings" w:hAnsi="Wingdings" w:hint="default"/>
+        <w:sz w:val="20"/>
+      </w:rPr>
+    </w:lvl>
+    <w:lvl w:ilvl="7" w:tentative="1">
+      <w:start w:val="1"/>
+      <w:numFmt w:val="bullet"/>
+      <w:lvlText w:val=""/>
+      <w:lvlJc w:val="left"/>
+      <w:pPr>
+        <w:tabs>
+          <w:tab w:val="num" w:pos="5760"/>
+        </w:tabs>
+        <w:ind w:left="5760" w:hanging="360"/>
+      </w:pPr>
+      <w:rPr>
+        <w:rFonts w:ascii="Wingdings" w:hAnsi="Wingdings" w:hint="default"/>
+        <w:sz w:val="20"/>
+      </w:rPr>
+    </w:lvl>
+    <w:lvl w:ilvl="8" w:tentative="1">
+      <w:start w:val="1"/>
+      <w:numFmt w:val="bullet"/>
+      <w:lvlText w:val=""/>
+      <w:lvlJc w:val="left"/>
+      <w:pPr>
+        <w:tabs>
+          <w:tab w:val="num" w:pos="6480"/>
+        </w:tabs>
+        <w:ind w:left="6480" w:hanging="360"/>
+      </w:pPr>
+      <w:rPr>
+        <w:rFonts w:ascii="Wingdings" w:hAnsi="Wingdings" w:hint="default"/>
+        <w:sz w:val="20"/>
+      </w:rPr>
+    </w:lvl>
+  </w:abstractNum>
+  <w:abstractNum w:abstractNumId="1" w15:restartNumberingAfterBreak="0">
+    <w:nsid w:val="1C3C5613"/>
+    <w:multiLevelType w:val="multilevel"/>
+    <w:tmpl w:val="D480BA58"/>
+    <w:lvl w:ilvl="0">
+      <w:start w:val="1"/>
+      <w:numFmt w:val="bullet"/>
+      <w:lvlText w:val=""/>
+      <w:lvlJc w:val="left"/>
+      <w:pPr>
+        <w:tabs>
+          <w:tab w:val="num" w:pos="720"/>
+        </w:tabs>
+        <w:ind w:left="720" w:hanging="360"/>
+      </w:pPr>
+      <w:rPr>
+        <w:rFonts w:ascii="Symbol" w:hAnsi="Symbol" w:hint="default"/>
+        <w:sz w:val="20"/>
+      </w:rPr>
+    </w:lvl>
+    <w:lvl w:ilvl="1" w:tentative="1">
+      <w:start w:val="1"/>
+      <w:numFmt w:val="bullet"/>
+      <w:lvlText w:val="o"/>
+      <w:lvlJc w:val="left"/>
+      <w:pPr>
+        <w:tabs>
+          <w:tab w:val="num" w:pos="1440"/>
+        </w:tabs>
+        <w:ind w:left="1440" w:hanging="360"/>
+      </w:pPr>
+      <w:rPr>
+        <w:rFonts w:ascii="Courier New" w:hAnsi="Courier New" w:hint="default"/>
+        <w:sz w:val="20"/>
+      </w:rPr>
+    </w:lvl>
+    <w:lvl w:ilvl="2" w:tentative="1">
+      <w:start w:val="1"/>
+      <w:numFmt w:val="bullet"/>
+      <w:lvlText w:val=""/>
+      <w:lvlJc w:val="left"/>
+      <w:pPr>
+        <w:tabs>
+          <w:tab w:val="num" w:pos="2160"/>
+        </w:tabs>
+        <w:ind w:left="2160" w:hanging="360"/>
+      </w:pPr>
+      <w:rPr>
+        <w:rFonts w:ascii="Wingdings" w:hAnsi="Wingdings" w:hint="default"/>
+        <w:sz w:val="20"/>
+      </w:rPr>
+    </w:lvl>
+    <w:lvl w:ilvl="3" w:tentative="1">
+      <w:start w:val="1"/>
+      <w:numFmt w:val="bullet"/>
+      <w:lvlText w:val=""/>
+      <w:lvlJc w:val="left"/>
+      <w:pPr>
+        <w:tabs>
+          <w:tab w:val="num" w:pos="2880"/>
+        </w:tabs>
+        <w:ind w:left="2880" w:hanging="360"/>
+      </w:pPr>
+      <w:rPr>
+        <w:rFonts w:ascii="Wingdings" w:hAnsi="Wingdings" w:hint="default"/>
+        <w:sz w:val="20"/>
+      </w:rPr>
+    </w:lvl>
+    <w:lvl w:ilvl="4" w:tentative="1">
+      <w:start w:val="1"/>
+      <w:numFmt w:val="bullet"/>
+      <w:lvlText w:val=""/>
+      <w:lvlJc w:val="left"/>
+      <w:pPr>
+        <w:tabs>
+          <w:tab w:val="num" w:pos="3600"/>
+        </w:tabs>
+        <w:ind w:left="3600" w:hanging="360"/>
+      </w:pPr>
+      <w:rPr>
+        <w:rFonts w:ascii="Wingdings" w:hAnsi="Wingdings" w:hint="default"/>
+        <w:sz w:val="20"/>
+      </w:rPr>
+    </w:lvl>
+    <w:lvl w:ilvl="5" w:tentative="1">
+      <w:start w:val="1"/>
+      <w:numFmt w:val="bullet"/>
+      <w:lvlText w:val=""/>
+      <w:lvlJc w:val="left"/>
+      <w:pPr>
+        <w:tabs>
+          <w:tab w:val="num" w:pos="4320"/>
+        </w:tabs>
+        <w:ind w:left="4320" w:hanging="360"/>
+      </w:pPr>
+      <w:rPr>
+        <w:rFonts w:ascii="Wingdings" w:hAnsi="Wingdings" w:hint="default"/>
+        <w:sz w:val="20"/>
+      </w:rPr>
+    </w:lvl>
+    <w:lvl w:ilvl="6" w:tentative="1">
+      <w:start w:val="1"/>
+      <w:numFmt w:val="bullet"/>
+      <w:lvlText w:val=""/>
+      <w:lvlJc w:val="left"/>
+      <w:pPr>
+        <w:tabs>
+          <w:tab w:val="num" w:pos="5040"/>
+        </w:tabs>
+        <w:ind w:left="5040" w:hanging="360"/>
+      </w:pPr>
+      <w:rPr>
+        <w:rFonts w:ascii="Wingdings" w:hAnsi="Wingdings" w:hint="default"/>
+        <w:sz w:val="20"/>
+      </w:rPr>
+    </w:lvl>
+    <w:lvl w:ilvl="7" w:tentative="1">
+      <w:start w:val="1"/>
+      <w:numFmt w:val="bullet"/>
+      <w:lvlText w:val=""/>
+      <w:lvlJc w:val="left"/>
+      <w:pPr>
+        <w:tabs>
+          <w:tab w:val="num" w:pos="5760"/>
+        </w:tabs>
+        <w:ind w:left="5760" w:hanging="360"/>
+      </w:pPr>
+      <w:rPr>
+        <w:rFonts w:ascii="Wingdings" w:hAnsi="Wingdings" w:hint="default"/>
+        <w:sz w:val="20"/>
+      </w:rPr>
+    </w:lvl>
+    <w:lvl w:ilvl="8" w:tentative="1">
+      <w:start w:val="1"/>
+      <w:numFmt w:val="bullet"/>
+      <w:lvlText w:val=""/>
+      <w:lvlJc w:val="left"/>
+      <w:pPr>
+        <w:tabs>
+          <w:tab w:val="num" w:pos="6480"/>
+        </w:tabs>
+        <w:ind w:left="6480" w:hanging="360"/>
+      </w:pPr>
+      <w:rPr>
+        <w:rFonts w:ascii="Wingdings" w:hAnsi="Wingdings" w:hint="default"/>
+        <w:sz w:val="20"/>
+      </w:rPr>
+    </w:lvl>
+  </w:abstractNum>
+  <w:abstractNum w:abstractNumId="2" w15:restartNumberingAfterBreak="0">
     <w:nsid w:val="238B484D"/>
     <w:multiLevelType w:val="multilevel"/>
     <w:tmpl w:val="D3CCD7C8"/>
@@ -2721,7 +3443,603 @@
       </w:pPr>
     </w:lvl>
   </w:abstractNum>
-  <w:abstractNum w:abstractNumId="1" w15:restartNumberingAfterBreak="0">
+  <w:abstractNum w:abstractNumId="3" w15:restartNumberingAfterBreak="0">
+    <w:nsid w:val="29252D3F"/>
+    <w:multiLevelType w:val="multilevel"/>
+    <w:tmpl w:val="F19EBE9C"/>
+    <w:lvl w:ilvl="0">
+      <w:start w:val="1"/>
+      <w:numFmt w:val="bullet"/>
+      <w:lvlText w:val=""/>
+      <w:lvlJc w:val="left"/>
+      <w:pPr>
+        <w:tabs>
+          <w:tab w:val="num" w:pos="720"/>
+        </w:tabs>
+        <w:ind w:left="720" w:hanging="360"/>
+      </w:pPr>
+      <w:rPr>
+        <w:rFonts w:ascii="Symbol" w:hAnsi="Symbol" w:hint="default"/>
+        <w:sz w:val="20"/>
+      </w:rPr>
+    </w:lvl>
+    <w:lvl w:ilvl="1" w:tentative="1">
+      <w:start w:val="1"/>
+      <w:numFmt w:val="bullet"/>
+      <w:lvlText w:val="o"/>
+      <w:lvlJc w:val="left"/>
+      <w:pPr>
+        <w:tabs>
+          <w:tab w:val="num" w:pos="1440"/>
+        </w:tabs>
+        <w:ind w:left="1440" w:hanging="360"/>
+      </w:pPr>
+      <w:rPr>
+        <w:rFonts w:ascii="Courier New" w:hAnsi="Courier New" w:hint="default"/>
+        <w:sz w:val="20"/>
+      </w:rPr>
+    </w:lvl>
+    <w:lvl w:ilvl="2" w:tentative="1">
+      <w:start w:val="1"/>
+      <w:numFmt w:val="bullet"/>
+      <w:lvlText w:val=""/>
+      <w:lvlJc w:val="left"/>
+      <w:pPr>
+        <w:tabs>
+          <w:tab w:val="num" w:pos="2160"/>
+        </w:tabs>
+        <w:ind w:left="2160" w:hanging="360"/>
+      </w:pPr>
+      <w:rPr>
+        <w:rFonts w:ascii="Wingdings" w:hAnsi="Wingdings" w:hint="default"/>
+        <w:sz w:val="20"/>
+      </w:rPr>
+    </w:lvl>
+    <w:lvl w:ilvl="3" w:tentative="1">
+      <w:start w:val="1"/>
+      <w:numFmt w:val="bullet"/>
+      <w:lvlText w:val=""/>
+      <w:lvlJc w:val="left"/>
+      <w:pPr>
+        <w:tabs>
+          <w:tab w:val="num" w:pos="2880"/>
+        </w:tabs>
+        <w:ind w:left="2880" w:hanging="360"/>
+      </w:pPr>
+      <w:rPr>
+        <w:rFonts w:ascii="Wingdings" w:hAnsi="Wingdings" w:hint="default"/>
+        <w:sz w:val="20"/>
+      </w:rPr>
+    </w:lvl>
+    <w:lvl w:ilvl="4" w:tentative="1">
+      <w:start w:val="1"/>
+      <w:numFmt w:val="bullet"/>
+      <w:lvlText w:val=""/>
+      <w:lvlJc w:val="left"/>
+      <w:pPr>
+        <w:tabs>
+          <w:tab w:val="num" w:pos="3600"/>
+        </w:tabs>
+        <w:ind w:left="3600" w:hanging="360"/>
+      </w:pPr>
+      <w:rPr>
+        <w:rFonts w:ascii="Wingdings" w:hAnsi="Wingdings" w:hint="default"/>
+        <w:sz w:val="20"/>
+      </w:rPr>
+    </w:lvl>
+    <w:lvl w:ilvl="5" w:tentative="1">
+      <w:start w:val="1"/>
+      <w:numFmt w:val="bullet"/>
+      <w:lvlText w:val=""/>
+      <w:lvlJc w:val="left"/>
+      <w:pPr>
+        <w:tabs>
+          <w:tab w:val="num" w:pos="4320"/>
+        </w:tabs>
+        <w:ind w:left="4320" w:hanging="360"/>
+      </w:pPr>
+      <w:rPr>
+        <w:rFonts w:ascii="Wingdings" w:hAnsi="Wingdings" w:hint="default"/>
+        <w:sz w:val="20"/>
+      </w:rPr>
+    </w:lvl>
+    <w:lvl w:ilvl="6" w:tentative="1">
+      <w:start w:val="1"/>
+      <w:numFmt w:val="bullet"/>
+      <w:lvlText w:val=""/>
+      <w:lvlJc w:val="left"/>
+      <w:pPr>
+        <w:tabs>
+          <w:tab w:val="num" w:pos="5040"/>
+        </w:tabs>
+        <w:ind w:left="5040" w:hanging="360"/>
+      </w:pPr>
+      <w:rPr>
+        <w:rFonts w:ascii="Wingdings" w:hAnsi="Wingdings" w:hint="default"/>
+        <w:sz w:val="20"/>
+      </w:rPr>
+    </w:lvl>
+    <w:lvl w:ilvl="7" w:tentative="1">
+      <w:start w:val="1"/>
+      <w:numFmt w:val="bullet"/>
+      <w:lvlText w:val=""/>
+      <w:lvlJc w:val="left"/>
+      <w:pPr>
+        <w:tabs>
+          <w:tab w:val="num" w:pos="5760"/>
+        </w:tabs>
+        <w:ind w:left="5760" w:hanging="360"/>
+      </w:pPr>
+      <w:rPr>
+        <w:rFonts w:ascii="Wingdings" w:hAnsi="Wingdings" w:hint="default"/>
+        <w:sz w:val="20"/>
+      </w:rPr>
+    </w:lvl>
+    <w:lvl w:ilvl="8" w:tentative="1">
+      <w:start w:val="1"/>
+      <w:numFmt w:val="bullet"/>
+      <w:lvlText w:val=""/>
+      <w:lvlJc w:val="left"/>
+      <w:pPr>
+        <w:tabs>
+          <w:tab w:val="num" w:pos="6480"/>
+        </w:tabs>
+        <w:ind w:left="6480" w:hanging="360"/>
+      </w:pPr>
+      <w:rPr>
+        <w:rFonts w:ascii="Wingdings" w:hAnsi="Wingdings" w:hint="default"/>
+        <w:sz w:val="20"/>
+      </w:rPr>
+    </w:lvl>
+  </w:abstractNum>
+  <w:abstractNum w:abstractNumId="4" w15:restartNumberingAfterBreak="0">
+    <w:nsid w:val="2AB51F5F"/>
+    <w:multiLevelType w:val="multilevel"/>
+    <w:tmpl w:val="79925820"/>
+    <w:lvl w:ilvl="0">
+      <w:start w:val="1"/>
+      <w:numFmt w:val="bullet"/>
+      <w:lvlText w:val=""/>
+      <w:lvlJc w:val="left"/>
+      <w:pPr>
+        <w:tabs>
+          <w:tab w:val="num" w:pos="720"/>
+        </w:tabs>
+        <w:ind w:left="720" w:hanging="360"/>
+      </w:pPr>
+      <w:rPr>
+        <w:rFonts w:ascii="Symbol" w:hAnsi="Symbol" w:hint="default"/>
+        <w:sz w:val="20"/>
+      </w:rPr>
+    </w:lvl>
+    <w:lvl w:ilvl="1" w:tentative="1">
+      <w:start w:val="1"/>
+      <w:numFmt w:val="bullet"/>
+      <w:lvlText w:val="o"/>
+      <w:lvlJc w:val="left"/>
+      <w:pPr>
+        <w:tabs>
+          <w:tab w:val="num" w:pos="1440"/>
+        </w:tabs>
+        <w:ind w:left="1440" w:hanging="360"/>
+      </w:pPr>
+      <w:rPr>
+        <w:rFonts w:ascii="Courier New" w:hAnsi="Courier New" w:hint="default"/>
+        <w:sz w:val="20"/>
+      </w:rPr>
+    </w:lvl>
+    <w:lvl w:ilvl="2" w:tentative="1">
+      <w:start w:val="1"/>
+      <w:numFmt w:val="bullet"/>
+      <w:lvlText w:val=""/>
+      <w:lvlJc w:val="left"/>
+      <w:pPr>
+        <w:tabs>
+          <w:tab w:val="num" w:pos="2160"/>
+        </w:tabs>
+        <w:ind w:left="2160" w:hanging="360"/>
+      </w:pPr>
+      <w:rPr>
+        <w:rFonts w:ascii="Wingdings" w:hAnsi="Wingdings" w:hint="default"/>
+        <w:sz w:val="20"/>
+      </w:rPr>
+    </w:lvl>
+    <w:lvl w:ilvl="3" w:tentative="1">
+      <w:start w:val="1"/>
+      <w:numFmt w:val="bullet"/>
+      <w:lvlText w:val=""/>
+      <w:lvlJc w:val="left"/>
+      <w:pPr>
+        <w:tabs>
+          <w:tab w:val="num" w:pos="2880"/>
+        </w:tabs>
+        <w:ind w:left="2880" w:hanging="360"/>
+      </w:pPr>
+      <w:rPr>
+        <w:rFonts w:ascii="Wingdings" w:hAnsi="Wingdings" w:hint="default"/>
+        <w:sz w:val="20"/>
+      </w:rPr>
+    </w:lvl>
+    <w:lvl w:ilvl="4" w:tentative="1">
+      <w:start w:val="1"/>
+      <w:numFmt w:val="bullet"/>
+      <w:lvlText w:val=""/>
+      <w:lvlJc w:val="left"/>
+      <w:pPr>
+        <w:tabs>
+          <w:tab w:val="num" w:pos="3600"/>
+        </w:tabs>
+        <w:ind w:left="3600" w:hanging="360"/>
+      </w:pPr>
+      <w:rPr>
+        <w:rFonts w:ascii="Wingdings" w:hAnsi="Wingdings" w:hint="default"/>
+        <w:sz w:val="20"/>
+      </w:rPr>
+    </w:lvl>
+    <w:lvl w:ilvl="5" w:tentative="1">
+      <w:start w:val="1"/>
+      <w:numFmt w:val="bullet"/>
+      <w:lvlText w:val=""/>
+      <w:lvlJc w:val="left"/>
+      <w:pPr>
+        <w:tabs>
+          <w:tab w:val="num" w:pos="4320"/>
+        </w:tabs>
+        <w:ind w:left="4320" w:hanging="360"/>
+      </w:pPr>
+      <w:rPr>
+        <w:rFonts w:ascii="Wingdings" w:hAnsi="Wingdings" w:hint="default"/>
+        <w:sz w:val="20"/>
+      </w:rPr>
+    </w:lvl>
+    <w:lvl w:ilvl="6" w:tentative="1">
+      <w:start w:val="1"/>
+      <w:numFmt w:val="bullet"/>
+      <w:lvlText w:val=""/>
+      <w:lvlJc w:val="left"/>
+      <w:pPr>
+        <w:tabs>
+          <w:tab w:val="num" w:pos="5040"/>
+        </w:tabs>
+        <w:ind w:left="5040" w:hanging="360"/>
+      </w:pPr>
+      <w:rPr>
+        <w:rFonts w:ascii="Wingdings" w:hAnsi="Wingdings" w:hint="default"/>
+        <w:sz w:val="20"/>
+      </w:rPr>
+    </w:lvl>
+    <w:lvl w:ilvl="7" w:tentative="1">
+      <w:start w:val="1"/>
+      <w:numFmt w:val="bullet"/>
+      <w:lvlText w:val=""/>
+      <w:lvlJc w:val="left"/>
+      <w:pPr>
+        <w:tabs>
+          <w:tab w:val="num" w:pos="5760"/>
+        </w:tabs>
+        <w:ind w:left="5760" w:hanging="360"/>
+      </w:pPr>
+      <w:rPr>
+        <w:rFonts w:ascii="Wingdings" w:hAnsi="Wingdings" w:hint="default"/>
+        <w:sz w:val="20"/>
+      </w:rPr>
+    </w:lvl>
+    <w:lvl w:ilvl="8" w:tentative="1">
+      <w:start w:val="1"/>
+      <w:numFmt w:val="bullet"/>
+      <w:lvlText w:val=""/>
+      <w:lvlJc w:val="left"/>
+      <w:pPr>
+        <w:tabs>
+          <w:tab w:val="num" w:pos="6480"/>
+        </w:tabs>
+        <w:ind w:left="6480" w:hanging="360"/>
+      </w:pPr>
+      <w:rPr>
+        <w:rFonts w:ascii="Wingdings" w:hAnsi="Wingdings" w:hint="default"/>
+        <w:sz w:val="20"/>
+      </w:rPr>
+    </w:lvl>
+  </w:abstractNum>
+  <w:abstractNum w:abstractNumId="5" w15:restartNumberingAfterBreak="0">
+    <w:nsid w:val="3F5561A4"/>
+    <w:multiLevelType w:val="multilevel"/>
+    <w:tmpl w:val="349006A8"/>
+    <w:lvl w:ilvl="0">
+      <w:start w:val="1"/>
+      <w:numFmt w:val="bullet"/>
+      <w:lvlText w:val=""/>
+      <w:lvlJc w:val="left"/>
+      <w:pPr>
+        <w:tabs>
+          <w:tab w:val="num" w:pos="720"/>
+        </w:tabs>
+        <w:ind w:left="720" w:hanging="360"/>
+      </w:pPr>
+      <w:rPr>
+        <w:rFonts w:ascii="Symbol" w:hAnsi="Symbol" w:hint="default"/>
+        <w:sz w:val="20"/>
+      </w:rPr>
+    </w:lvl>
+    <w:lvl w:ilvl="1" w:tentative="1">
+      <w:start w:val="1"/>
+      <w:numFmt w:val="bullet"/>
+      <w:lvlText w:val="o"/>
+      <w:lvlJc w:val="left"/>
+      <w:pPr>
+        <w:tabs>
+          <w:tab w:val="num" w:pos="1440"/>
+        </w:tabs>
+        <w:ind w:left="1440" w:hanging="360"/>
+      </w:pPr>
+      <w:rPr>
+        <w:rFonts w:ascii="Courier New" w:hAnsi="Courier New" w:hint="default"/>
+        <w:sz w:val="20"/>
+      </w:rPr>
+    </w:lvl>
+    <w:lvl w:ilvl="2" w:tentative="1">
+      <w:start w:val="1"/>
+      <w:numFmt w:val="bullet"/>
+      <w:lvlText w:val=""/>
+      <w:lvlJc w:val="left"/>
+      <w:pPr>
+        <w:tabs>
+          <w:tab w:val="num" w:pos="2160"/>
+        </w:tabs>
+        <w:ind w:left="2160" w:hanging="360"/>
+      </w:pPr>
+      <w:rPr>
+        <w:rFonts w:ascii="Wingdings" w:hAnsi="Wingdings" w:hint="default"/>
+        <w:sz w:val="20"/>
+      </w:rPr>
+    </w:lvl>
+    <w:lvl w:ilvl="3" w:tentative="1">
+      <w:start w:val="1"/>
+      <w:numFmt w:val="bullet"/>
+      <w:lvlText w:val=""/>
+      <w:lvlJc w:val="left"/>
+      <w:pPr>
+        <w:tabs>
+          <w:tab w:val="num" w:pos="2880"/>
+        </w:tabs>
+        <w:ind w:left="2880" w:hanging="360"/>
+      </w:pPr>
+      <w:rPr>
+        <w:rFonts w:ascii="Wingdings" w:hAnsi="Wingdings" w:hint="default"/>
+        <w:sz w:val="20"/>
+      </w:rPr>
+    </w:lvl>
+    <w:lvl w:ilvl="4" w:tentative="1">
+      <w:start w:val="1"/>
+      <w:numFmt w:val="bullet"/>
+      <w:lvlText w:val=""/>
+      <w:lvlJc w:val="left"/>
+      <w:pPr>
+        <w:tabs>
+          <w:tab w:val="num" w:pos="3600"/>
+        </w:tabs>
+        <w:ind w:left="3600" w:hanging="360"/>
+      </w:pPr>
+      <w:rPr>
+        <w:rFonts w:ascii="Wingdings" w:hAnsi="Wingdings" w:hint="default"/>
+        <w:sz w:val="20"/>
+      </w:rPr>
+    </w:lvl>
+    <w:lvl w:ilvl="5" w:tentative="1">
+      <w:start w:val="1"/>
+      <w:numFmt w:val="bullet"/>
+      <w:lvlText w:val=""/>
+      <w:lvlJc w:val="left"/>
+      <w:pPr>
+        <w:tabs>
+          <w:tab w:val="num" w:pos="4320"/>
+        </w:tabs>
+        <w:ind w:left="4320" w:hanging="360"/>
+      </w:pPr>
+      <w:rPr>
+        <w:rFonts w:ascii="Wingdings" w:hAnsi="Wingdings" w:hint="default"/>
+        <w:sz w:val="20"/>
+      </w:rPr>
+    </w:lvl>
+    <w:lvl w:ilvl="6" w:tentative="1">
+      <w:start w:val="1"/>
+      <w:numFmt w:val="bullet"/>
+      <w:lvlText w:val=""/>
+      <w:lvlJc w:val="left"/>
+      <w:pPr>
+        <w:tabs>
+          <w:tab w:val="num" w:pos="5040"/>
+        </w:tabs>
+        <w:ind w:left="5040" w:hanging="360"/>
+      </w:pPr>
+      <w:rPr>
+        <w:rFonts w:ascii="Wingdings" w:hAnsi="Wingdings" w:hint="default"/>
+        <w:sz w:val="20"/>
+      </w:rPr>
+    </w:lvl>
+    <w:lvl w:ilvl="7" w:tentative="1">
+      <w:start w:val="1"/>
+      <w:numFmt w:val="bullet"/>
+      <w:lvlText w:val=""/>
+      <w:lvlJc w:val="left"/>
+      <w:pPr>
+        <w:tabs>
+          <w:tab w:val="num" w:pos="5760"/>
+        </w:tabs>
+        <w:ind w:left="5760" w:hanging="360"/>
+      </w:pPr>
+      <w:rPr>
+        <w:rFonts w:ascii="Wingdings" w:hAnsi="Wingdings" w:hint="default"/>
+        <w:sz w:val="20"/>
+      </w:rPr>
+    </w:lvl>
+    <w:lvl w:ilvl="8" w:tentative="1">
+      <w:start w:val="1"/>
+      <w:numFmt w:val="bullet"/>
+      <w:lvlText w:val=""/>
+      <w:lvlJc w:val="left"/>
+      <w:pPr>
+        <w:tabs>
+          <w:tab w:val="num" w:pos="6480"/>
+        </w:tabs>
+        <w:ind w:left="6480" w:hanging="360"/>
+      </w:pPr>
+      <w:rPr>
+        <w:rFonts w:ascii="Wingdings" w:hAnsi="Wingdings" w:hint="default"/>
+        <w:sz w:val="20"/>
+      </w:rPr>
+    </w:lvl>
+  </w:abstractNum>
+  <w:abstractNum w:abstractNumId="6" w15:restartNumberingAfterBreak="0">
+    <w:nsid w:val="4F2917D4"/>
+    <w:multiLevelType w:val="multilevel"/>
+    <w:tmpl w:val="C896D7F4"/>
+    <w:lvl w:ilvl="0">
+      <w:start w:val="1"/>
+      <w:numFmt w:val="bullet"/>
+      <w:lvlText w:val=""/>
+      <w:lvlJc w:val="left"/>
+      <w:pPr>
+        <w:tabs>
+          <w:tab w:val="num" w:pos="720"/>
+        </w:tabs>
+        <w:ind w:left="720" w:hanging="360"/>
+      </w:pPr>
+      <w:rPr>
+        <w:rFonts w:ascii="Symbol" w:hAnsi="Symbol" w:hint="default"/>
+        <w:sz w:val="20"/>
+      </w:rPr>
+    </w:lvl>
+    <w:lvl w:ilvl="1" w:tentative="1">
+      <w:start w:val="1"/>
+      <w:numFmt w:val="bullet"/>
+      <w:lvlText w:val="o"/>
+      <w:lvlJc w:val="left"/>
+      <w:pPr>
+        <w:tabs>
+          <w:tab w:val="num" w:pos="1440"/>
+        </w:tabs>
+        <w:ind w:left="1440" w:hanging="360"/>
+      </w:pPr>
+      <w:rPr>
+        <w:rFonts w:ascii="Courier New" w:hAnsi="Courier New" w:hint="default"/>
+        <w:sz w:val="20"/>
+      </w:rPr>
+    </w:lvl>
+    <w:lvl w:ilvl="2" w:tentative="1">
+      <w:start w:val="1"/>
+      <w:numFmt w:val="bullet"/>
+      <w:lvlText w:val=""/>
+      <w:lvlJc w:val="left"/>
+      <w:pPr>
+        <w:tabs>
+          <w:tab w:val="num" w:pos="2160"/>
+        </w:tabs>
+        <w:ind w:left="2160" w:hanging="360"/>
+      </w:pPr>
+      <w:rPr>
+        <w:rFonts w:ascii="Wingdings" w:hAnsi="Wingdings" w:hint="default"/>
+        <w:sz w:val="20"/>
+      </w:rPr>
+    </w:lvl>
+    <w:lvl w:ilvl="3" w:tentative="1">
+      <w:start w:val="1"/>
+      <w:numFmt w:val="bullet"/>
+      <w:lvlText w:val=""/>
+      <w:lvlJc w:val="left"/>
+      <w:pPr>
+        <w:tabs>
+          <w:tab w:val="num" w:pos="2880"/>
+        </w:tabs>
+        <w:ind w:left="2880" w:hanging="360"/>
+      </w:pPr>
+      <w:rPr>
+        <w:rFonts w:ascii="Wingdings" w:hAnsi="Wingdings" w:hint="default"/>
+        <w:sz w:val="20"/>
+      </w:rPr>
+    </w:lvl>
+    <w:lvl w:ilvl="4" w:tentative="1">
+      <w:start w:val="1"/>
+      <w:numFmt w:val="bullet"/>
+      <w:lvlText w:val=""/>
+      <w:lvlJc w:val="left"/>
+      <w:pPr>
+        <w:tabs>
+          <w:tab w:val="num" w:pos="3600"/>
+        </w:tabs>
+        <w:ind w:left="3600" w:hanging="360"/>
+      </w:pPr>
+      <w:rPr>
+        <w:rFonts w:ascii="Wingdings" w:hAnsi="Wingdings" w:hint="default"/>
+        <w:sz w:val="20"/>
+      </w:rPr>
+    </w:lvl>
+    <w:lvl w:ilvl="5" w:tentative="1">
+      <w:start w:val="1"/>
+      <w:numFmt w:val="bullet"/>
+      <w:lvlText w:val=""/>
+      <w:lvlJc w:val="left"/>
+      <w:pPr>
+        <w:tabs>
+          <w:tab w:val="num" w:pos="4320"/>
+        </w:tabs>
+        <w:ind w:left="4320" w:hanging="360"/>
+      </w:pPr>
+      <w:rPr>
+        <w:rFonts w:ascii="Wingdings" w:hAnsi="Wingdings" w:hint="default"/>
+        <w:sz w:val="20"/>
+      </w:rPr>
+    </w:lvl>
+    <w:lvl w:ilvl="6" w:tentative="1">
+      <w:start w:val="1"/>
+      <w:numFmt w:val="bullet"/>
+      <w:lvlText w:val=""/>
+      <w:lvlJc w:val="left"/>
+      <w:pPr>
+        <w:tabs>
+          <w:tab w:val="num" w:pos="5040"/>
+        </w:tabs>
+        <w:ind w:left="5040" w:hanging="360"/>
+      </w:pPr>
+      <w:rPr>
+        <w:rFonts w:ascii="Wingdings" w:hAnsi="Wingdings" w:hint="default"/>
+        <w:sz w:val="20"/>
+      </w:rPr>
+    </w:lvl>
+    <w:lvl w:ilvl="7" w:tentative="1">
+      <w:start w:val="1"/>
+      <w:numFmt w:val="bullet"/>
+      <w:lvlText w:val=""/>
+      <w:lvlJc w:val="left"/>
+      <w:pPr>
+        <w:tabs>
+          <w:tab w:val="num" w:pos="5760"/>
+        </w:tabs>
+        <w:ind w:left="5760" w:hanging="360"/>
+      </w:pPr>
+      <w:rPr>
+        <w:rFonts w:ascii="Wingdings" w:hAnsi="Wingdings" w:hint="default"/>
+        <w:sz w:val="20"/>
+      </w:rPr>
+    </w:lvl>
+    <w:lvl w:ilvl="8" w:tentative="1">
+      <w:start w:val="1"/>
+      <w:numFmt w:val="bullet"/>
+      <w:lvlText w:val=""/>
+      <w:lvlJc w:val="left"/>
+      <w:pPr>
+        <w:tabs>
+          <w:tab w:val="num" w:pos="6480"/>
+        </w:tabs>
+        <w:ind w:left="6480" w:hanging="360"/>
+      </w:pPr>
+      <w:rPr>
+        <w:rFonts w:ascii="Wingdings" w:hAnsi="Wingdings" w:hint="default"/>
+        <w:sz w:val="20"/>
+      </w:rPr>
+    </w:lvl>
+  </w:abstractNum>
+  <w:abstractNum w:abstractNumId="7" w15:restartNumberingAfterBreak="0">
     <w:nsid w:val="5C101061"/>
     <w:multiLevelType w:val="multilevel"/>
     <w:tmpl w:val="0FCA2696"/>
@@ -2834,11 +4152,425 @@
       </w:pPr>
     </w:lvl>
   </w:abstractNum>
+  <w:abstractNum w:abstractNumId="8" w15:restartNumberingAfterBreak="0">
+    <w:nsid w:val="5F9E6A9E"/>
+    <w:multiLevelType w:val="hybridMultilevel"/>
+    <w:tmpl w:val="B664C084"/>
+    <w:lvl w:ilvl="0" w:tplc="04160001">
+      <w:start w:val="1"/>
+      <w:numFmt w:val="bullet"/>
+      <w:lvlText w:val=""/>
+      <w:lvlJc w:val="left"/>
+      <w:pPr>
+        <w:ind w:left="1440" w:hanging="360"/>
+      </w:pPr>
+      <w:rPr>
+        <w:rFonts w:ascii="Symbol" w:hAnsi="Symbol" w:hint="default"/>
+      </w:rPr>
+    </w:lvl>
+    <w:lvl w:ilvl="1" w:tplc="04160019" w:tentative="1">
+      <w:start w:val="1"/>
+      <w:numFmt w:val="lowerLetter"/>
+      <w:lvlText w:val="%2."/>
+      <w:lvlJc w:val="left"/>
+      <w:pPr>
+        <w:ind w:left="2160" w:hanging="360"/>
+      </w:pPr>
+    </w:lvl>
+    <w:lvl w:ilvl="2" w:tplc="0416001B" w:tentative="1">
+      <w:start w:val="1"/>
+      <w:numFmt w:val="lowerRoman"/>
+      <w:lvlText w:val="%3."/>
+      <w:lvlJc w:val="right"/>
+      <w:pPr>
+        <w:ind w:left="2880" w:hanging="180"/>
+      </w:pPr>
+    </w:lvl>
+    <w:lvl w:ilvl="3" w:tplc="0416000F" w:tentative="1">
+      <w:start w:val="1"/>
+      <w:numFmt w:val="decimal"/>
+      <w:lvlText w:val="%4."/>
+      <w:lvlJc w:val="left"/>
+      <w:pPr>
+        <w:ind w:left="3600" w:hanging="360"/>
+      </w:pPr>
+    </w:lvl>
+    <w:lvl w:ilvl="4" w:tplc="04160019" w:tentative="1">
+      <w:start w:val="1"/>
+      <w:numFmt w:val="lowerLetter"/>
+      <w:lvlText w:val="%5."/>
+      <w:lvlJc w:val="left"/>
+      <w:pPr>
+        <w:ind w:left="4320" w:hanging="360"/>
+      </w:pPr>
+    </w:lvl>
+    <w:lvl w:ilvl="5" w:tplc="0416001B" w:tentative="1">
+      <w:start w:val="1"/>
+      <w:numFmt w:val="lowerRoman"/>
+      <w:lvlText w:val="%6."/>
+      <w:lvlJc w:val="right"/>
+      <w:pPr>
+        <w:ind w:left="5040" w:hanging="180"/>
+      </w:pPr>
+    </w:lvl>
+    <w:lvl w:ilvl="6" w:tplc="0416000F" w:tentative="1">
+      <w:start w:val="1"/>
+      <w:numFmt w:val="decimal"/>
+      <w:lvlText w:val="%7."/>
+      <w:lvlJc w:val="left"/>
+      <w:pPr>
+        <w:ind w:left="5760" w:hanging="360"/>
+      </w:pPr>
+    </w:lvl>
+    <w:lvl w:ilvl="7" w:tplc="04160019" w:tentative="1">
+      <w:start w:val="1"/>
+      <w:numFmt w:val="lowerLetter"/>
+      <w:lvlText w:val="%8."/>
+      <w:lvlJc w:val="left"/>
+      <w:pPr>
+        <w:ind w:left="6480" w:hanging="360"/>
+      </w:pPr>
+    </w:lvl>
+    <w:lvl w:ilvl="8" w:tplc="0416001B" w:tentative="1">
+      <w:start w:val="1"/>
+      <w:numFmt w:val="lowerRoman"/>
+      <w:lvlText w:val="%9."/>
+      <w:lvlJc w:val="right"/>
+      <w:pPr>
+        <w:ind w:left="7200" w:hanging="180"/>
+      </w:pPr>
+    </w:lvl>
+  </w:abstractNum>
+  <w:abstractNum w:abstractNumId="9" w15:restartNumberingAfterBreak="0">
+    <w:nsid w:val="6CA658D1"/>
+    <w:multiLevelType w:val="multilevel"/>
+    <w:tmpl w:val="00B449F8"/>
+    <w:lvl w:ilvl="0">
+      <w:start w:val="1"/>
+      <w:numFmt w:val="bullet"/>
+      <w:lvlText w:val=""/>
+      <w:lvlJc w:val="left"/>
+      <w:pPr>
+        <w:tabs>
+          <w:tab w:val="num" w:pos="720"/>
+        </w:tabs>
+        <w:ind w:left="720" w:hanging="360"/>
+      </w:pPr>
+      <w:rPr>
+        <w:rFonts w:ascii="Symbol" w:hAnsi="Symbol" w:hint="default"/>
+        <w:sz w:val="20"/>
+      </w:rPr>
+    </w:lvl>
+    <w:lvl w:ilvl="1" w:tentative="1">
+      <w:start w:val="1"/>
+      <w:numFmt w:val="bullet"/>
+      <w:lvlText w:val="o"/>
+      <w:lvlJc w:val="left"/>
+      <w:pPr>
+        <w:tabs>
+          <w:tab w:val="num" w:pos="1440"/>
+        </w:tabs>
+        <w:ind w:left="1440" w:hanging="360"/>
+      </w:pPr>
+      <w:rPr>
+        <w:rFonts w:ascii="Courier New" w:hAnsi="Courier New" w:hint="default"/>
+        <w:sz w:val="20"/>
+      </w:rPr>
+    </w:lvl>
+    <w:lvl w:ilvl="2" w:tentative="1">
+      <w:start w:val="1"/>
+      <w:numFmt w:val="bullet"/>
+      <w:lvlText w:val=""/>
+      <w:lvlJc w:val="left"/>
+      <w:pPr>
+        <w:tabs>
+          <w:tab w:val="num" w:pos="2160"/>
+        </w:tabs>
+        <w:ind w:left="2160" w:hanging="360"/>
+      </w:pPr>
+      <w:rPr>
+        <w:rFonts w:ascii="Wingdings" w:hAnsi="Wingdings" w:hint="default"/>
+        <w:sz w:val="20"/>
+      </w:rPr>
+    </w:lvl>
+    <w:lvl w:ilvl="3" w:tentative="1">
+      <w:start w:val="1"/>
+      <w:numFmt w:val="bullet"/>
+      <w:lvlText w:val=""/>
+      <w:lvlJc w:val="left"/>
+      <w:pPr>
+        <w:tabs>
+          <w:tab w:val="num" w:pos="2880"/>
+        </w:tabs>
+        <w:ind w:left="2880" w:hanging="360"/>
+      </w:pPr>
+      <w:rPr>
+        <w:rFonts w:ascii="Wingdings" w:hAnsi="Wingdings" w:hint="default"/>
+        <w:sz w:val="20"/>
+      </w:rPr>
+    </w:lvl>
+    <w:lvl w:ilvl="4" w:tentative="1">
+      <w:start w:val="1"/>
+      <w:numFmt w:val="bullet"/>
+      <w:lvlText w:val=""/>
+      <w:lvlJc w:val="left"/>
+      <w:pPr>
+        <w:tabs>
+          <w:tab w:val="num" w:pos="3600"/>
+        </w:tabs>
+        <w:ind w:left="3600" w:hanging="360"/>
+      </w:pPr>
+      <w:rPr>
+        <w:rFonts w:ascii="Wingdings" w:hAnsi="Wingdings" w:hint="default"/>
+        <w:sz w:val="20"/>
+      </w:rPr>
+    </w:lvl>
+    <w:lvl w:ilvl="5" w:tentative="1">
+      <w:start w:val="1"/>
+      <w:numFmt w:val="bullet"/>
+      <w:lvlText w:val=""/>
+      <w:lvlJc w:val="left"/>
+      <w:pPr>
+        <w:tabs>
+          <w:tab w:val="num" w:pos="4320"/>
+        </w:tabs>
+        <w:ind w:left="4320" w:hanging="360"/>
+      </w:pPr>
+      <w:rPr>
+        <w:rFonts w:ascii="Wingdings" w:hAnsi="Wingdings" w:hint="default"/>
+        <w:sz w:val="20"/>
+      </w:rPr>
+    </w:lvl>
+    <w:lvl w:ilvl="6" w:tentative="1">
+      <w:start w:val="1"/>
+      <w:numFmt w:val="bullet"/>
+      <w:lvlText w:val=""/>
+      <w:lvlJc w:val="left"/>
+      <w:pPr>
+        <w:tabs>
+          <w:tab w:val="num" w:pos="5040"/>
+        </w:tabs>
+        <w:ind w:left="5040" w:hanging="360"/>
+      </w:pPr>
+      <w:rPr>
+        <w:rFonts w:ascii="Wingdings" w:hAnsi="Wingdings" w:hint="default"/>
+        <w:sz w:val="20"/>
+      </w:rPr>
+    </w:lvl>
+    <w:lvl w:ilvl="7" w:tentative="1">
+      <w:start w:val="1"/>
+      <w:numFmt w:val="bullet"/>
+      <w:lvlText w:val=""/>
+      <w:lvlJc w:val="left"/>
+      <w:pPr>
+        <w:tabs>
+          <w:tab w:val="num" w:pos="5760"/>
+        </w:tabs>
+        <w:ind w:left="5760" w:hanging="360"/>
+      </w:pPr>
+      <w:rPr>
+        <w:rFonts w:ascii="Wingdings" w:hAnsi="Wingdings" w:hint="default"/>
+        <w:sz w:val="20"/>
+      </w:rPr>
+    </w:lvl>
+    <w:lvl w:ilvl="8" w:tentative="1">
+      <w:start w:val="1"/>
+      <w:numFmt w:val="bullet"/>
+      <w:lvlText w:val=""/>
+      <w:lvlJc w:val="left"/>
+      <w:pPr>
+        <w:tabs>
+          <w:tab w:val="num" w:pos="6480"/>
+        </w:tabs>
+        <w:ind w:left="6480" w:hanging="360"/>
+      </w:pPr>
+      <w:rPr>
+        <w:rFonts w:ascii="Wingdings" w:hAnsi="Wingdings" w:hint="default"/>
+        <w:sz w:val="20"/>
+      </w:rPr>
+    </w:lvl>
+  </w:abstractNum>
+  <w:abstractNum w:abstractNumId="10" w15:restartNumberingAfterBreak="0">
+    <w:nsid w:val="7C77227C"/>
+    <w:multiLevelType w:val="multilevel"/>
+    <w:tmpl w:val="6F42ACC8"/>
+    <w:lvl w:ilvl="0">
+      <w:start w:val="1"/>
+      <w:numFmt w:val="bullet"/>
+      <w:lvlText w:val=""/>
+      <w:lvlJc w:val="left"/>
+      <w:pPr>
+        <w:tabs>
+          <w:tab w:val="num" w:pos="720"/>
+        </w:tabs>
+        <w:ind w:left="720" w:hanging="360"/>
+      </w:pPr>
+      <w:rPr>
+        <w:rFonts w:ascii="Symbol" w:hAnsi="Symbol" w:hint="default"/>
+        <w:sz w:val="20"/>
+      </w:rPr>
+    </w:lvl>
+    <w:lvl w:ilvl="1" w:tentative="1">
+      <w:start w:val="1"/>
+      <w:numFmt w:val="bullet"/>
+      <w:lvlText w:val="o"/>
+      <w:lvlJc w:val="left"/>
+      <w:pPr>
+        <w:tabs>
+          <w:tab w:val="num" w:pos="1440"/>
+        </w:tabs>
+        <w:ind w:left="1440" w:hanging="360"/>
+      </w:pPr>
+      <w:rPr>
+        <w:rFonts w:ascii="Courier New" w:hAnsi="Courier New" w:hint="default"/>
+        <w:sz w:val="20"/>
+      </w:rPr>
+    </w:lvl>
+    <w:lvl w:ilvl="2" w:tentative="1">
+      <w:start w:val="1"/>
+      <w:numFmt w:val="bullet"/>
+      <w:lvlText w:val=""/>
+      <w:lvlJc w:val="left"/>
+      <w:pPr>
+        <w:tabs>
+          <w:tab w:val="num" w:pos="2160"/>
+        </w:tabs>
+        <w:ind w:left="2160" w:hanging="360"/>
+      </w:pPr>
+      <w:rPr>
+        <w:rFonts w:ascii="Wingdings" w:hAnsi="Wingdings" w:hint="default"/>
+        <w:sz w:val="20"/>
+      </w:rPr>
+    </w:lvl>
+    <w:lvl w:ilvl="3" w:tentative="1">
+      <w:start w:val="1"/>
+      <w:numFmt w:val="bullet"/>
+      <w:lvlText w:val=""/>
+      <w:lvlJc w:val="left"/>
+      <w:pPr>
+        <w:tabs>
+          <w:tab w:val="num" w:pos="2880"/>
+        </w:tabs>
+        <w:ind w:left="2880" w:hanging="360"/>
+      </w:pPr>
+      <w:rPr>
+        <w:rFonts w:ascii="Wingdings" w:hAnsi="Wingdings" w:hint="default"/>
+        <w:sz w:val="20"/>
+      </w:rPr>
+    </w:lvl>
+    <w:lvl w:ilvl="4" w:tentative="1">
+      <w:start w:val="1"/>
+      <w:numFmt w:val="bullet"/>
+      <w:lvlText w:val=""/>
+      <w:lvlJc w:val="left"/>
+      <w:pPr>
+        <w:tabs>
+          <w:tab w:val="num" w:pos="3600"/>
+        </w:tabs>
+        <w:ind w:left="3600" w:hanging="360"/>
+      </w:pPr>
+      <w:rPr>
+        <w:rFonts w:ascii="Wingdings" w:hAnsi="Wingdings" w:hint="default"/>
+        <w:sz w:val="20"/>
+      </w:rPr>
+    </w:lvl>
+    <w:lvl w:ilvl="5" w:tentative="1">
+      <w:start w:val="1"/>
+      <w:numFmt w:val="bullet"/>
+      <w:lvlText w:val=""/>
+      <w:lvlJc w:val="left"/>
+      <w:pPr>
+        <w:tabs>
+          <w:tab w:val="num" w:pos="4320"/>
+        </w:tabs>
+        <w:ind w:left="4320" w:hanging="360"/>
+      </w:pPr>
+      <w:rPr>
+        <w:rFonts w:ascii="Wingdings" w:hAnsi="Wingdings" w:hint="default"/>
+        <w:sz w:val="20"/>
+      </w:rPr>
+    </w:lvl>
+    <w:lvl w:ilvl="6" w:tentative="1">
+      <w:start w:val="1"/>
+      <w:numFmt w:val="bullet"/>
+      <w:lvlText w:val=""/>
+      <w:lvlJc w:val="left"/>
+      <w:pPr>
+        <w:tabs>
+          <w:tab w:val="num" w:pos="5040"/>
+        </w:tabs>
+        <w:ind w:left="5040" w:hanging="360"/>
+      </w:pPr>
+      <w:rPr>
+        <w:rFonts w:ascii="Wingdings" w:hAnsi="Wingdings" w:hint="default"/>
+        <w:sz w:val="20"/>
+      </w:rPr>
+    </w:lvl>
+    <w:lvl w:ilvl="7" w:tentative="1">
+      <w:start w:val="1"/>
+      <w:numFmt w:val="bullet"/>
+      <w:lvlText w:val=""/>
+      <w:lvlJc w:val="left"/>
+      <w:pPr>
+        <w:tabs>
+          <w:tab w:val="num" w:pos="5760"/>
+        </w:tabs>
+        <w:ind w:left="5760" w:hanging="360"/>
+      </w:pPr>
+      <w:rPr>
+        <w:rFonts w:ascii="Wingdings" w:hAnsi="Wingdings" w:hint="default"/>
+        <w:sz w:val="20"/>
+      </w:rPr>
+    </w:lvl>
+    <w:lvl w:ilvl="8" w:tentative="1">
+      <w:start w:val="1"/>
+      <w:numFmt w:val="bullet"/>
+      <w:lvlText w:val=""/>
+      <w:lvlJc w:val="left"/>
+      <w:pPr>
+        <w:tabs>
+          <w:tab w:val="num" w:pos="6480"/>
+        </w:tabs>
+        <w:ind w:left="6480" w:hanging="360"/>
+      </w:pPr>
+      <w:rPr>
+        <w:rFonts w:ascii="Wingdings" w:hAnsi="Wingdings" w:hint="default"/>
+        <w:sz w:val="20"/>
+      </w:rPr>
+    </w:lvl>
+  </w:abstractNum>
   <w:num w:numId="1">
+    <w:abstractNumId w:val="7"/>
+  </w:num>
+  <w:num w:numId="2">
+    <w:abstractNumId w:val="2"/>
+  </w:num>
+  <w:num w:numId="3">
+    <w:abstractNumId w:val="10"/>
+  </w:num>
+  <w:num w:numId="4">
+    <w:abstractNumId w:val="8"/>
+  </w:num>
+  <w:num w:numId="5">
+    <w:abstractNumId w:val="4"/>
+  </w:num>
+  <w:num w:numId="6">
+    <w:abstractNumId w:val="5"/>
+  </w:num>
+  <w:num w:numId="7">
+    <w:abstractNumId w:val="9"/>
+  </w:num>
+  <w:num w:numId="8">
     <w:abstractNumId w:val="1"/>
   </w:num>
-  <w:num w:numId="2">
+  <w:num w:numId="9">
+    <w:abstractNumId w:val="3"/>
+  </w:num>
+  <w:num w:numId="10">
     <w:abstractNumId w:val="0"/>
+  </w:num>
+  <w:num w:numId="11">
+    <w:abstractNumId w:val="6"/>
   </w:num>
 </w:numbering>
 </file>
@@ -3345,6 +5077,101 @@
       <w:bCs/>
     </w:rPr>
   </w:style>
+  <w:style w:type="paragraph" w:styleId="Pr-formataoHTML">
+    <w:name w:val="HTML Preformatted"/>
+    <w:basedOn w:val="Normal"/>
+    <w:link w:val="Pr-formataoHTMLChar"/>
+    <w:uiPriority w:val="99"/>
+    <w:semiHidden/>
+    <w:unhideWhenUsed/>
+    <w:rsid w:val="006621AF"/>
+    <w:pPr>
+      <w:tabs>
+        <w:tab w:val="left" w:pos="916"/>
+        <w:tab w:val="left" w:pos="1832"/>
+        <w:tab w:val="left" w:pos="2748"/>
+        <w:tab w:val="left" w:pos="3664"/>
+        <w:tab w:val="left" w:pos="4580"/>
+        <w:tab w:val="left" w:pos="5496"/>
+        <w:tab w:val="left" w:pos="6412"/>
+        <w:tab w:val="left" w:pos="7328"/>
+        <w:tab w:val="left" w:pos="8244"/>
+        <w:tab w:val="left" w:pos="9160"/>
+        <w:tab w:val="left" w:pos="10076"/>
+        <w:tab w:val="left" w:pos="10992"/>
+        <w:tab w:val="left" w:pos="11908"/>
+        <w:tab w:val="left" w:pos="12824"/>
+        <w:tab w:val="left" w:pos="13740"/>
+        <w:tab w:val="left" w:pos="14656"/>
+      </w:tabs>
+      <w:spacing w:after="0" w:line="240" w:lineRule="auto"/>
+    </w:pPr>
+    <w:rPr>
+      <w:rFonts w:ascii="Courier New" w:eastAsia="Times New Roman" w:hAnsi="Courier New" w:cs="Courier New"/>
+      <w:sz w:val="20"/>
+      <w:szCs w:val="20"/>
+      <w:lang w:eastAsia="pt-BR"/>
+    </w:rPr>
+  </w:style>
+  <w:style w:type="character" w:customStyle="1" w:styleId="Pr-formataoHTMLChar">
+    <w:name w:val="Pré-formatação HTML Char"/>
+    <w:basedOn w:val="Fontepargpadro"/>
+    <w:link w:val="Pr-formataoHTML"/>
+    <w:uiPriority w:val="99"/>
+    <w:semiHidden/>
+    <w:rsid w:val="006621AF"/>
+    <w:rPr>
+      <w:rFonts w:ascii="Courier New" w:eastAsia="Times New Roman" w:hAnsi="Courier New" w:cs="Courier New"/>
+      <w:sz w:val="20"/>
+      <w:szCs w:val="20"/>
+      <w:lang w:eastAsia="pt-BR"/>
+    </w:rPr>
+  </w:style>
+  <w:style w:type="character" w:customStyle="1" w:styleId="hljs-comment">
+    <w:name w:val="hljs-comment"/>
+    <w:basedOn w:val="Fontepargpadro"/>
+    <w:rsid w:val="006621AF"/>
+  </w:style>
+  <w:style w:type="character" w:customStyle="1" w:styleId="hljs-keyword">
+    <w:name w:val="hljs-keyword"/>
+    <w:basedOn w:val="Fontepargpadro"/>
+    <w:rsid w:val="006621AF"/>
+  </w:style>
+  <w:style w:type="character" w:customStyle="1" w:styleId="hljs-type">
+    <w:name w:val="hljs-type"/>
+    <w:basedOn w:val="Fontepargpadro"/>
+    <w:rsid w:val="006621AF"/>
+  </w:style>
+  <w:style w:type="character" w:customStyle="1" w:styleId="hljs-variable">
+    <w:name w:val="hljs-variable"/>
+    <w:basedOn w:val="Fontepargpadro"/>
+    <w:rsid w:val="006621AF"/>
+  </w:style>
+  <w:style w:type="character" w:customStyle="1" w:styleId="hljs-operator">
+    <w:name w:val="hljs-operator"/>
+    <w:basedOn w:val="Fontepargpadro"/>
+    <w:rsid w:val="006621AF"/>
+  </w:style>
+  <w:style w:type="character" w:customStyle="1" w:styleId="hljs-literal">
+    <w:name w:val="hljs-literal"/>
+    <w:basedOn w:val="Fontepargpadro"/>
+    <w:rsid w:val="006621AF"/>
+  </w:style>
+  <w:style w:type="character" w:customStyle="1" w:styleId="hljs-string">
+    <w:name w:val="hljs-string"/>
+    <w:basedOn w:val="Fontepargpadro"/>
+    <w:rsid w:val="006621AF"/>
+  </w:style>
+  <w:style w:type="character" w:customStyle="1" w:styleId="hljs-builtin">
+    <w:name w:val="hljs-built_in"/>
+    <w:basedOn w:val="Fontepargpadro"/>
+    <w:rsid w:val="006621AF"/>
+  </w:style>
+  <w:style w:type="character" w:customStyle="1" w:styleId="hljs-number">
+    <w:name w:val="hljs-number"/>
+    <w:basedOn w:val="Fontepargpadro"/>
+    <w:rsid w:val="006621AF"/>
+  </w:style>
 </w:styles>
 </file>
 

</xml_diff>